<commit_message>
Clean up BLE exercises. Many upates to chapters.
</commit_message>
<xml_diff>
--- a/labmanual/English/WBT101-01-Tour.docx
+++ b/labmanual/English/WBT101-01-Tour.docx
@@ -9,7 +9,9 @@
         </w:rPr>
       </w:pPr>
       <w:bookmarkStart w:id="0" w:name="_Hlk484243661"/>
+      <w:bookmarkStart w:id="1" w:name="_GoBack"/>
       <w:bookmarkEnd w:id="0"/>
+      <w:bookmarkEnd w:id="1"/>
       <w:r>
         <w:rPr>
           <w:rStyle w:val="BookTitle"/>
@@ -1348,7 +1350,7 @@
       <w:pPr>
         <w:pStyle w:val="Heading1"/>
       </w:pPr>
-      <w:bookmarkStart w:id="1" w:name="_Toc505669703"/>
+      <w:bookmarkStart w:id="2" w:name="_Toc505669703"/>
       <w:r>
         <w:lastRenderedPageBreak/>
         <w:t>Tour</w:t>
@@ -1356,22 +1358,22 @@
       <w:r>
         <w:t xml:space="preserve"> of WICED Studio SDK</w:t>
       </w:r>
-      <w:bookmarkEnd w:id="1"/>
+      <w:bookmarkEnd w:id="2"/>
     </w:p>
     <w:p>
       <w:pPr>
         <w:pStyle w:val="Heading2"/>
       </w:pPr>
-      <w:bookmarkStart w:id="2" w:name="_Ref473018303"/>
-      <w:bookmarkStart w:id="3" w:name="_Toc505669704"/>
+      <w:bookmarkStart w:id="3" w:name="_Ref473018303"/>
+      <w:bookmarkStart w:id="4" w:name="_Toc505669704"/>
       <w:r>
         <w:t xml:space="preserve">First </w:t>
       </w:r>
       <w:r>
         <w:t>Look</w:t>
       </w:r>
-      <w:bookmarkEnd w:id="2"/>
       <w:bookmarkEnd w:id="3"/>
+      <w:bookmarkEnd w:id="4"/>
     </w:p>
     <w:p>
       <w:r>
@@ -1549,7 +1551,6 @@
       <w:r>
         <w:t xml:space="preserve">Once installed, WICED Studio will show up in Windows under Start &gt; All Programs &gt; Cypress &gt; WICED-Studio. The first time you open WICED Studio, you will be asked for which platform you want to use. We will use </w:t>
       </w:r>
-      <w:commentRangeStart w:id="4"/>
       <w:r>
         <w:rPr>
           <w:i/>
@@ -1557,17 +1558,7 @@
         <w:t>20719-B1_Bluetooth</w:t>
       </w:r>
       <w:r>
-        <w:t xml:space="preserve"> for this class</w:t>
-      </w:r>
-      <w:commentRangeEnd w:id="4"/>
-      <w:r>
-        <w:rPr>
-          <w:rStyle w:val="CommentReference"/>
-        </w:rPr>
-        <w:commentReference w:id="4"/>
-      </w:r>
-      <w:r>
-        <w:t>, but if you used a different selection don</w:t>
+        <w:t xml:space="preserve"> for this class, but if you used a different selection don</w:t>
       </w:r>
       <w:r>
         <w:t>'</w:t>
@@ -1600,7 +1591,7 @@
                     <pic:cNvPicPr/>
                   </pic:nvPicPr>
                   <pic:blipFill>
-                    <a:blip r:embed="rId11"/>
+                    <a:blip r:embed="rId8"/>
                     <a:stretch>
                       <a:fillRect/>
                     </a:stretch>
@@ -1643,7 +1634,7 @@
                     <pic:cNvPicPr/>
                   </pic:nvPicPr>
                   <pic:blipFill rotWithShape="1">
-                    <a:blip r:embed="rId12"/>
+                    <a:blip r:embed="rId9"/>
                     <a:srcRect b="4931"/>
                     <a:stretch/>
                   </pic:blipFill>
@@ -1813,7 +1804,7 @@
                     <pic:cNvPicPr/>
                   </pic:nvPicPr>
                   <pic:blipFill>
-                    <a:blip r:embed="rId13"/>
+                    <a:blip r:embed="rId10"/>
                     <a:stretch>
                       <a:fillRect/>
                     </a:stretch>
@@ -1919,28 +1910,18 @@
         </w:rPr>
         <w:t>/</w:t>
       </w:r>
-      <w:proofErr w:type="spellStart"/>
       <w:r>
         <w:rPr>
           <w:i/>
         </w:rPr>
-        <w:t>hal</w:t>
-      </w:r>
-      <w:proofErr w:type="spellEnd"/>
+        <w:t>hal/</w:t>
+      </w:r>
       <w:r>
         <w:rPr>
           <w:i/>
         </w:rPr>
-        <w:t>/</w:t>
-      </w:r>
-      <w:proofErr w:type="spellStart"/>
-      <w:r>
-        <w:rPr>
-          <w:i/>
-        </w:rPr>
         <w:t>gpio</w:t>
       </w:r>
-      <w:proofErr w:type="spellEnd"/>
       <w:r>
         <w:t xml:space="preserve"> demonstrates GPIO use by reading buttons and blinking LEDs.</w:t>
       </w:r>
@@ -1972,28 +1953,12 @@
         </w:rPr>
         <w:t>/</w:t>
       </w:r>
-      <w:proofErr w:type="spellStart"/>
       <w:r>
         <w:rPr>
           <w:i/>
         </w:rPr>
-        <w:t>ble</w:t>
-      </w:r>
-      <w:proofErr w:type="spellEnd"/>
-      <w:r>
-        <w:rPr>
-          <w:i/>
-        </w:rPr>
-        <w:t>/</w:t>
-      </w:r>
-      <w:proofErr w:type="spellStart"/>
-      <w:r>
-        <w:rPr>
-          <w:i/>
-        </w:rPr>
-        <w:t>mybeacon</w:t>
-      </w:r>
-      <w:proofErr w:type="spellEnd"/>
+        <w:t>ble/mybeacon</w:t>
+      </w:r>
       <w:r>
         <w:t xml:space="preserve"> </w:t>
       </w:r>
@@ -2050,14 +2015,12 @@
         </w:rPr>
         <w:t>demo/</w:t>
       </w:r>
-      <w:proofErr w:type="spellStart"/>
       <w:r>
         <w:rPr>
           <w:i/>
         </w:rPr>
         <w:t>hello_sensor</w:t>
       </w:r>
-      <w:proofErr w:type="spellEnd"/>
       <w:r>
         <w:t xml:space="preserve"> demonstrates a BLE</w:t>
       </w:r>
@@ -2085,15 +2048,7 @@
     </w:p>
     <w:p>
       <w:r>
-        <w:t xml:space="preserve">The doc folder contains the documentation for the SDK Workspace. Of </w:t>
-      </w:r>
-      <w:proofErr w:type="gramStart"/>
-      <w:r>
-        <w:t>particular interest</w:t>
-      </w:r>
-      <w:proofErr w:type="gramEnd"/>
-      <w:r>
-        <w:t xml:space="preserve"> is the API.html file which documents all of the WICED API functions. It is usually easier to use that file if you open it in a web browser of your choice rather than from inside WICED Studio. You can do this from WICED Studio by right clicking on API.html and choosing </w:t>
+        <w:t xml:space="preserve">The doc folder contains the documentation for the SDK Workspace. Of particular interest is the API.html file which documents all of the WICED API functions. It is usually easier to use that file if you open it in a web browser of your choice rather than from inside WICED Studio. You can do this from WICED Studio by right clicking on API.html and choosing </w:t>
       </w:r>
       <w:r>
         <w:t>"</w:t>
@@ -2121,7 +2076,6 @@
       <w:r>
         <w:t>"</w:t>
       </w:r>
-      <w:proofErr w:type="spellStart"/>
       <w:r>
         <w:t>wiced_</w:t>
       </w:r>
@@ -2131,7 +2085,6 @@
       <w:r>
         <w:t>gpio</w:t>
       </w:r>
-      <w:proofErr w:type="spellEnd"/>
       <w:r>
         <w:t>"</w:t>
       </w:r>
@@ -2168,7 +2121,7 @@
                     <pic:cNvPicPr/>
                   </pic:nvPicPr>
                   <pic:blipFill>
-                    <a:blip r:embed="rId14"/>
+                    <a:blip r:embed="rId11"/>
                     <a:stretch>
                       <a:fillRect/>
                     </a:stretch>
@@ -2242,70 +2195,34 @@
         <w:rPr>
           <w:color w:val="000000" w:themeColor="text1"/>
         </w:rPr>
-        <w:t xml:space="preserve">different Bluetooth profiles such as A2DP (Advanced Audio Distribution Profile), HFP </w:t>
-      </w:r>
-      <w:bookmarkStart w:id="6" w:name="_GoBack"/>
-      <w:bookmarkEnd w:id="6"/>
+        <w:t>different Bluetooth profiles such as A2DP (Advanced Audio Distribution Profile), HFP (Hands Free Profile), SPP (Serial Port Profile), etc.</w:t>
+      </w:r>
       <w:r>
         <w:rPr>
           <w:color w:val="000000" w:themeColor="text1"/>
         </w:rPr>
-        <w:t xml:space="preserve">(Hands Free Profile), </w:t>
-      </w:r>
-      <w:commentRangeStart w:id="7"/>
-      <w:r>
+        <w:t xml:space="preserve"> Many of the projects you look at and create later will use library functions.</w:t>
+      </w:r>
+    </w:p>
+    <w:p>
+      <w:pPr>
+        <w:pStyle w:val="Heading3"/>
+      </w:pPr>
+      <w:r>
+        <w:t>Include</w:t>
+      </w:r>
+    </w:p>
+    <w:p>
+      <w:pPr>
         <w:rPr>
           <w:color w:val="000000" w:themeColor="text1"/>
         </w:rPr>
-        <w:t>SPP (Serial Port Profile)</w:t>
-      </w:r>
-      <w:commentRangeEnd w:id="7"/>
-      <w:r>
-        <w:rPr>
-          <w:rStyle w:val="CommentReference"/>
-        </w:rPr>
-        <w:commentReference w:id="7"/>
-      </w:r>
+      </w:pPr>
       <w:r>
         <w:rPr>
           <w:color w:val="000000" w:themeColor="text1"/>
         </w:rPr>
-        <w:t>, etc.</w:t>
-      </w:r>
-      <w:r>
-        <w:rPr>
-          <w:color w:val="000000" w:themeColor="text1"/>
-        </w:rPr>
-        <w:t xml:space="preserve"> Many of the projects you look at and create later will use library functions.</w:t>
-      </w:r>
-    </w:p>
-    <w:p>
-      <w:pPr>
-        <w:pStyle w:val="Heading3"/>
-      </w:pPr>
-      <w:r>
-        <w:t>Include</w:t>
-      </w:r>
-    </w:p>
-    <w:p>
-      <w:pPr>
-        <w:rPr>
-          <w:color w:val="000000" w:themeColor="text1"/>
-        </w:rPr>
-      </w:pPr>
-      <w:proofErr w:type="spellStart"/>
-      <w:r>
-        <w:rPr>
-          <w:color w:val="000000" w:themeColor="text1"/>
-        </w:rPr>
-        <w:t>The</w:t>
-      </w:r>
-      <w:proofErr w:type="spellEnd"/>
-      <w:r>
-        <w:rPr>
-          <w:color w:val="000000" w:themeColor="text1"/>
-        </w:rPr>
-        <w:t xml:space="preserve"> include folder contains header files that allow you to APIs for the different functions that your application requires. Many of these files and functions will be discussed in the next few chapters.</w:t>
+        <w:t>The include folder contains header files that allow you to APIs for the different functions that your application requires. Many of these files and functions will be discussed in the next few chapters.</w:t>
       </w:r>
     </w:p>
     <w:p>
@@ -2374,22 +2291,22 @@
       <w:pPr>
         <w:pStyle w:val="Heading1"/>
       </w:pPr>
-      <w:bookmarkStart w:id="8" w:name="_Toc505669706"/>
+      <w:bookmarkStart w:id="6" w:name="_Toc505669706"/>
       <w:r>
         <w:lastRenderedPageBreak/>
         <w:t>Tour of Documentation</w:t>
       </w:r>
-      <w:bookmarkEnd w:id="8"/>
+      <w:bookmarkEnd w:id="6"/>
     </w:p>
     <w:p>
       <w:pPr>
         <w:pStyle w:val="Heading2"/>
       </w:pPr>
-      <w:bookmarkStart w:id="9" w:name="_Toc505669707"/>
+      <w:bookmarkStart w:id="7" w:name="_Toc505669707"/>
       <w:r>
         <w:t>In the SDK Workspace</w:t>
       </w:r>
-      <w:bookmarkEnd w:id="9"/>
+      <w:bookmarkEnd w:id="7"/>
     </w:p>
     <w:p>
       <w:r>
@@ -2415,6 +2332,102 @@
             <wp:extent cx="3163824" cy="3081528"/>
             <wp:effectExtent l="0" t="0" r="0" b="5080"/>
             <wp:docPr id="25" name="Picture 25"/>
+            <wp:cNvGraphicFramePr>
+              <a:graphicFrameLocks xmlns:a="http://schemas.openxmlformats.org/drawingml/2006/main" noChangeAspect="1"/>
+            </wp:cNvGraphicFramePr>
+            <a:graphic xmlns:a="http://schemas.openxmlformats.org/drawingml/2006/main">
+              <a:graphicData uri="http://schemas.openxmlformats.org/drawingml/2006/picture">
+                <pic:pic xmlns:pic="http://schemas.openxmlformats.org/drawingml/2006/picture">
+                  <pic:nvPicPr>
+                    <pic:cNvPr id="1" name=""/>
+                    <pic:cNvPicPr/>
+                  </pic:nvPicPr>
+                  <pic:blipFill>
+                    <a:blip r:embed="rId12"/>
+                    <a:stretch>
+                      <a:fillRect/>
+                    </a:stretch>
+                  </pic:blipFill>
+                  <pic:spPr>
+                    <a:xfrm>
+                      <a:off x="0" y="0"/>
+                      <a:ext cx="3163824" cy="3081528"/>
+                    </a:xfrm>
+                    <a:prstGeom prst="rect">
+                      <a:avLst/>
+                    </a:prstGeom>
+                  </pic:spPr>
+                </pic:pic>
+              </a:graphicData>
+            </a:graphic>
+          </wp:inline>
+        </w:drawing>
+      </w:r>
+    </w:p>
+    <w:p>
+      <w:r>
+        <w:t>Each of the files in the doc folder can be accessed either from within the WICED Studio (the Project Explorer pane) or from Windows Explorer.</w:t>
+      </w:r>
+    </w:p>
+    <w:p>
+      <w:pPr>
+        <w:pStyle w:val="Heading2"/>
+      </w:pPr>
+      <w:bookmarkStart w:id="8" w:name="_Toc505669708"/>
+      <w:r>
+        <w:t>On the Web</w:t>
+      </w:r>
+      <w:bookmarkEnd w:id="8"/>
+    </w:p>
+    <w:p>
+      <w:r>
+        <w:t xml:space="preserve">Navigating to </w:t>
+      </w:r>
+      <w:r>
+        <w:t>"</w:t>
+      </w:r>
+      <w:hyperlink r:id="rId13" w:history="1">
+        <w:r>
+          <w:rPr>
+            <w:rStyle w:val="Hyperlink"/>
+          </w:rPr>
+          <w:t>www.cypress.com</w:t>
+        </w:r>
+      </w:hyperlink>
+      <w:r>
+        <w:t xml:space="preserve"> &gt; Design Support &gt; Community</w:t>
+      </w:r>
+      <w:r>
+        <w:t>"</w:t>
+      </w:r>
+      <w:r>
+        <w:t xml:space="preserve"> will take you to the following site (the direct link is </w:t>
+      </w:r>
+      <w:hyperlink r:id="rId14" w:history="1">
+        <w:r>
+          <w:rPr>
+            <w:rStyle w:val="Hyperlink"/>
+          </w:rPr>
+          <w:t>https://community.cypress.com/welcome</w:t>
+        </w:r>
+      </w:hyperlink>
+      <w:r>
+        <w:t>):</w:t>
+      </w:r>
+    </w:p>
+    <w:p>
+      <w:pPr>
+        <w:jc w:val="center"/>
+      </w:pPr>
+      <w:r>
+        <w:rPr>
+          <w:noProof/>
+        </w:rPr>
+        <w:drawing>
+          <wp:inline distT="0" distB="0" distL="0" distR="0" wp14:anchorId="07471427" wp14:editId="36431155">
+            <wp:extent cx="3701562" cy="1937387"/>
+            <wp:effectExtent l="0" t="0" r="0" b="5715"/>
+            <wp:docPr id="15" name="Picture 15"/>
             <wp:cNvGraphicFramePr>
               <a:graphicFrameLocks xmlns:a="http://schemas.openxmlformats.org/drawingml/2006/main" noChangeAspect="1"/>
             </wp:cNvGraphicFramePr>
@@ -2434,102 +2447,6 @@
                   <pic:spPr>
                     <a:xfrm>
                       <a:off x="0" y="0"/>
-                      <a:ext cx="3163824" cy="3081528"/>
-                    </a:xfrm>
-                    <a:prstGeom prst="rect">
-                      <a:avLst/>
-                    </a:prstGeom>
-                  </pic:spPr>
-                </pic:pic>
-              </a:graphicData>
-            </a:graphic>
-          </wp:inline>
-        </w:drawing>
-      </w:r>
-    </w:p>
-    <w:p>
-      <w:r>
-        <w:t>Each of the files in the doc folder can be accessed either from within the WICED Studio (the Project Explorer pane) or from Windows Explorer.</w:t>
-      </w:r>
-    </w:p>
-    <w:p>
-      <w:pPr>
-        <w:pStyle w:val="Heading2"/>
-      </w:pPr>
-      <w:bookmarkStart w:id="10" w:name="_Toc505669708"/>
-      <w:r>
-        <w:t>On the Web</w:t>
-      </w:r>
-      <w:bookmarkEnd w:id="10"/>
-    </w:p>
-    <w:p>
-      <w:r>
-        <w:t xml:space="preserve">Navigating to </w:t>
-      </w:r>
-      <w:r>
-        <w:t>"</w:t>
-      </w:r>
-      <w:hyperlink r:id="rId16" w:history="1">
-        <w:r>
-          <w:rPr>
-            <w:rStyle w:val="Hyperlink"/>
-          </w:rPr>
-          <w:t>www.cypress.com</w:t>
-        </w:r>
-      </w:hyperlink>
-      <w:r>
-        <w:t xml:space="preserve"> &gt; Design Support &gt; Community</w:t>
-      </w:r>
-      <w:r>
-        <w:t>"</w:t>
-      </w:r>
-      <w:r>
-        <w:t xml:space="preserve"> will take you to the following site (the direct link is </w:t>
-      </w:r>
-      <w:hyperlink r:id="rId17" w:history="1">
-        <w:r>
-          <w:rPr>
-            <w:rStyle w:val="Hyperlink"/>
-          </w:rPr>
-          <w:t>https://community.cypress.com/welcome</w:t>
-        </w:r>
-      </w:hyperlink>
-      <w:r>
-        <w:t>):</w:t>
-      </w:r>
-    </w:p>
-    <w:p>
-      <w:pPr>
-        <w:jc w:val="center"/>
-      </w:pPr>
-      <w:r>
-        <w:rPr>
-          <w:noProof/>
-        </w:rPr>
-        <w:drawing>
-          <wp:inline distT="0" distB="0" distL="0" distR="0" wp14:anchorId="07471427" wp14:editId="36431155">
-            <wp:extent cx="3701562" cy="1937387"/>
-            <wp:effectExtent l="0" t="0" r="0" b="5715"/>
-            <wp:docPr id="15" name="Picture 15"/>
-            <wp:cNvGraphicFramePr>
-              <a:graphicFrameLocks xmlns:a="http://schemas.openxmlformats.org/drawingml/2006/main" noChangeAspect="1"/>
-            </wp:cNvGraphicFramePr>
-            <a:graphic xmlns:a="http://schemas.openxmlformats.org/drawingml/2006/main">
-              <a:graphicData uri="http://schemas.openxmlformats.org/drawingml/2006/picture">
-                <pic:pic xmlns:pic="http://schemas.openxmlformats.org/drawingml/2006/picture">
-                  <pic:nvPicPr>
-                    <pic:cNvPr id="1" name=""/>
-                    <pic:cNvPicPr/>
-                  </pic:nvPicPr>
-                  <pic:blipFill>
-                    <a:blip r:embed="rId18"/>
-                    <a:stretch>
-                      <a:fillRect/>
-                    </a:stretch>
-                  </pic:blipFill>
-                  <pic:spPr>
-                    <a:xfrm>
-                      <a:off x="0" y="0"/>
                       <a:ext cx="3734763" cy="1954764"/>
                     </a:xfrm>
                     <a:prstGeom prst="rect">
@@ -2591,7 +2508,7 @@
                     <pic:cNvPicPr/>
                   </pic:nvPicPr>
                   <pic:blipFill>
-                    <a:blip r:embed="rId19"/>
+                    <a:blip r:embed="rId16"/>
                     <a:stretch>
                       <a:fillRect/>
                     </a:stretch>
@@ -2629,12 +2546,12 @@
       <w:pPr>
         <w:pStyle w:val="Heading1"/>
       </w:pPr>
-      <w:bookmarkStart w:id="11" w:name="_Toc505669709"/>
+      <w:bookmarkStart w:id="9" w:name="_Toc505669709"/>
       <w:r>
         <w:lastRenderedPageBreak/>
         <w:t>Reporting Issues</w:t>
       </w:r>
-      <w:bookmarkEnd w:id="11"/>
+      <w:bookmarkEnd w:id="9"/>
     </w:p>
     <w:p>
       <w:r>
@@ -2654,7 +2571,7 @@
       </w:r>
     </w:p>
     <w:p>
-      <w:hyperlink r:id="rId20" w:history="1">
+      <w:hyperlink r:id="rId17" w:history="1">
         <w:r>
           <w:rPr>
             <w:rStyle w:val="Hyperlink"/>
@@ -2871,7 +2788,7 @@
                     <pic:cNvPicPr/>
                   </pic:nvPicPr>
                   <pic:blipFill rotWithShape="1">
-                    <a:blip r:embed="rId21"/>
+                    <a:blip r:embed="rId18"/>
                     <a:srcRect t="16031" b="7531"/>
                     <a:stretch/>
                   </pic:blipFill>
@@ -2918,7 +2835,7 @@
       <w:pPr>
         <w:pStyle w:val="Heading1"/>
       </w:pPr>
-      <w:bookmarkStart w:id="12" w:name="_Toc505669710"/>
+      <w:bookmarkStart w:id="10" w:name="_Toc505669710"/>
       <w:r>
         <w:lastRenderedPageBreak/>
         <w:t xml:space="preserve">Tour of </w:t>
@@ -2926,7 +2843,7 @@
       <w:r>
         <w:t>Bluetooth</w:t>
       </w:r>
-      <w:bookmarkEnd w:id="12"/>
+      <w:bookmarkEnd w:id="10"/>
       <w:r>
         <w:t xml:space="preserve"> </w:t>
       </w:r>
@@ -3070,15 +2987,7 @@
               <w:jc w:val="center"/>
             </w:pPr>
             <w:r>
-              <w:t>(</w:t>
-            </w:r>
-            <w:proofErr w:type="spellStart"/>
-            <w:r>
-              <w:t>mW</w:t>
-            </w:r>
-            <w:proofErr w:type="spellEnd"/>
-            <w:r>
-              <w:t>)</w:t>
+              <w:t>(mW)</w:t>
             </w:r>
           </w:p>
         </w:tc>
@@ -3375,26 +3284,18 @@
       <w:pPr>
         <w:pStyle w:val="Heading2"/>
       </w:pPr>
-      <w:bookmarkStart w:id="13" w:name="_Toc505669711"/>
+      <w:bookmarkStart w:id="11" w:name="_Toc505669711"/>
       <w:r>
         <w:t>Classic Bluetooth</w:t>
       </w:r>
-      <w:bookmarkEnd w:id="13"/>
+      <w:bookmarkEnd w:id="11"/>
     </w:p>
     <w:p>
       <w:r>
         <w:t xml:space="preserve">Classic </w:t>
       </w:r>
       <w:r>
-        <w:t xml:space="preserve">Bluetooth uses 79 channels with a channel spacing of 1 </w:t>
-      </w:r>
-      <w:proofErr w:type="spellStart"/>
-      <w:r>
-        <w:t>MHz.</w:t>
-      </w:r>
-      <w:proofErr w:type="spellEnd"/>
-      <w:r>
-        <w:t xml:space="preserve"> It</w:t>
+        <w:t>Bluetooth uses 79 channels with a channel spacing of 1 MHz. It</w:t>
       </w:r>
       <w:r>
         <w:t xml:space="preserve"> has three main </w:t>
@@ -3500,13 +3401,8 @@
           </w:tcPr>
           <w:p>
             <w:r>
-              <w:t xml:space="preserve">1 </w:t>
-            </w:r>
-            <w:proofErr w:type="spellStart"/>
-            <w:r>
-              <w:t>Mbps</w:t>
-            </w:r>
-            <w:proofErr w:type="spellEnd"/>
+              <w:t>1 Mbps</w:t>
+            </w:r>
           </w:p>
         </w:tc>
         <w:tc>
@@ -3540,13 +3436,8 @@
           </w:tcPr>
           <w:p>
             <w:r>
-              <w:t xml:space="preserve">2 </w:t>
-            </w:r>
-            <w:proofErr w:type="spellStart"/>
-            <w:r>
-              <w:t>Mbps</w:t>
-            </w:r>
-            <w:proofErr w:type="spellEnd"/>
+              <w:t>2 Mbps</w:t>
+            </w:r>
           </w:p>
         </w:tc>
         <w:tc>
@@ -3586,13 +3477,8 @@
           </w:tcPr>
           <w:p>
             <w:r>
-              <w:t xml:space="preserve">3 </w:t>
-            </w:r>
-            <w:proofErr w:type="spellStart"/>
-            <w:r>
-              <w:t>Mbps</w:t>
-            </w:r>
-            <w:proofErr w:type="spellEnd"/>
+              <w:t>3 Mbps</w:t>
+            </w:r>
           </w:p>
         </w:tc>
         <w:tc>
@@ -3617,11 +3503,11 @@
       <w:pPr>
         <w:pStyle w:val="Heading2"/>
       </w:pPr>
-      <w:bookmarkStart w:id="14" w:name="_Toc505669712"/>
+      <w:bookmarkStart w:id="12" w:name="_Toc505669712"/>
       <w:r>
         <w:t>Bluetooth Low Energy</w:t>
       </w:r>
-      <w:bookmarkEnd w:id="14"/>
+      <w:bookmarkEnd w:id="12"/>
     </w:p>
     <w:p>
       <w:r>
@@ -3694,26 +3580,10 @@
         <w:t>transmits data</w:t>
       </w:r>
       <w:r>
-        <w:t xml:space="preserve"> up to 1 </w:t>
-      </w:r>
-      <w:proofErr w:type="spellStart"/>
-      <w:r>
-        <w:t>Mbps</w:t>
-      </w:r>
-      <w:proofErr w:type="spellEnd"/>
-      <w:r>
-        <w:t xml:space="preserve">, but </w:t>
-      </w:r>
-      <w:r>
-        <w:t xml:space="preserve">2 </w:t>
-      </w:r>
-      <w:proofErr w:type="spellStart"/>
-      <w:r>
-        <w:t>Mbps</w:t>
-      </w:r>
-      <w:proofErr w:type="spellEnd"/>
-      <w:r>
-        <w:t xml:space="preserve"> can be achieved </w:t>
+        <w:t xml:space="preserve"> up to 1 Mbps, but </w:t>
+      </w:r>
+      <w:r>
+        <w:t xml:space="preserve">2 Mbps can be achieved </w:t>
       </w:r>
       <w:r>
         <w:t xml:space="preserve">in </w:t>
@@ -3764,11 +3634,11 @@
       <w:pPr>
         <w:pStyle w:val="Heading2"/>
       </w:pPr>
-      <w:bookmarkStart w:id="15" w:name="_Toc505669713"/>
+      <w:bookmarkStart w:id="13" w:name="_Toc505669713"/>
       <w:r>
         <w:t>Bluetooth History</w:t>
       </w:r>
-      <w:bookmarkEnd w:id="15"/>
+      <w:bookmarkEnd w:id="13"/>
     </w:p>
     <w:tbl>
       <w:tblPr>
@@ -3992,21 +3862,7 @@
               <w:rPr>
                 <w:color w:val="000000" w:themeColor="text1"/>
               </w:rPr>
-              <w:t xml:space="preserve">Many </w:t>
-            </w:r>
-            <w:proofErr w:type="gramStart"/>
-            <w:r>
-              <w:rPr>
-                <w:color w:val="000000" w:themeColor="text1"/>
-              </w:rPr>
-              <w:t>bug</w:t>
-            </w:r>
-            <w:proofErr w:type="gramEnd"/>
-            <w:r>
-              <w:rPr>
-                <w:color w:val="000000" w:themeColor="text1"/>
-              </w:rPr>
-              <w:t xml:space="preserve"> fixes.</w:t>
+              <w:t>Many bug fixes.</w:t>
             </w:r>
           </w:p>
           <w:p>
@@ -4187,21 +4043,7 @@
               <w:rPr>
                 <w:color w:val="000000" w:themeColor="text1"/>
               </w:rPr>
-              <w:t xml:space="preserve">Addition of EDR (up to 3 </w:t>
-            </w:r>
-            <w:proofErr w:type="spellStart"/>
-            <w:r>
-              <w:rPr>
-                <w:color w:val="000000" w:themeColor="text1"/>
-              </w:rPr>
-              <w:t>Mbps</w:t>
-            </w:r>
-            <w:proofErr w:type="spellEnd"/>
-            <w:r>
-              <w:rPr>
-                <w:color w:val="000000" w:themeColor="text1"/>
-              </w:rPr>
-              <w:t>).</w:t>
+              <w:t>Addition of EDR (up to 3 Mbps).</w:t>
             </w:r>
           </w:p>
         </w:tc>
@@ -4328,21 +4170,7 @@
               <w:rPr>
                 <w:color w:val="000000" w:themeColor="text1"/>
               </w:rPr>
-              <w:t xml:space="preserve">Addition of HS which uses Bluetooth for negotiation and establishment, then uses an 802.11 link for up to 24 </w:t>
-            </w:r>
-            <w:proofErr w:type="spellStart"/>
-            <w:r>
-              <w:rPr>
-                <w:color w:val="000000" w:themeColor="text1"/>
-              </w:rPr>
-              <w:t>Mbps</w:t>
-            </w:r>
-            <w:proofErr w:type="spellEnd"/>
-            <w:r>
-              <w:rPr>
-                <w:color w:val="000000" w:themeColor="text1"/>
-              </w:rPr>
-              <w:t>. This is called Alternative MAC/PHY (AMP).</w:t>
+              <w:t>Addition of HS which uses Bluetooth for negotiation and establishment, then uses an 802.11 link for up to 24 Mbps. This is called Alternative MAC/PHY (AMP).</w:t>
             </w:r>
           </w:p>
           <w:p>
@@ -4634,26 +4462,11 @@
                 <w:color w:val="000000" w:themeColor="text1"/>
               </w:rPr>
             </w:pPr>
-            <w:commentRangeStart w:id="16"/>
             <w:r>
               <w:rPr>
                 <w:color w:val="000000" w:themeColor="text1"/>
               </w:rPr>
-              <w:t xml:space="preserve">LE up to 2 </w:t>
-            </w:r>
-            <w:proofErr w:type="spellStart"/>
-            <w:r>
-              <w:rPr>
-                <w:color w:val="000000" w:themeColor="text1"/>
-              </w:rPr>
-              <w:t>Mbps</w:t>
-            </w:r>
-            <w:proofErr w:type="spellEnd"/>
-            <w:r>
-              <w:rPr>
-                <w:color w:val="000000" w:themeColor="text1"/>
-              </w:rPr>
-              <w:t xml:space="preserve"> for shorter range, or 4x range with lower data rate.</w:t>
+              <w:t>LE up to 2 Mbps for shorter range, or 4x range with lower data rate.</w:t>
             </w:r>
           </w:p>
           <w:p>
@@ -4667,14 +4480,6 @@
                 <w:color w:val="000000" w:themeColor="text1"/>
               </w:rPr>
               <w:t>LE increased packet lengths to achieve 8x data broadcasting capacity.</w:t>
-            </w:r>
-            <w:commentRangeEnd w:id="16"/>
-            <w:r>
-              <w:rPr>
-                <w:rStyle w:val="CommentReference"/>
-                <w:rFonts w:asciiTheme="minorHAnsi" w:eastAsiaTheme="minorHAnsi" w:hAnsiTheme="minorHAnsi" w:cstheme="minorBidi"/>
-              </w:rPr>
-              <w:commentReference w:id="16"/>
             </w:r>
           </w:p>
         </w:tc>
@@ -4684,11 +4489,11 @@
       <w:pPr>
         <w:pStyle w:val="Heading1"/>
       </w:pPr>
-      <w:bookmarkStart w:id="17" w:name="_Toc505669714"/>
+      <w:bookmarkStart w:id="14" w:name="_Toc505669714"/>
       <w:r>
         <w:t>Tour of Chips</w:t>
       </w:r>
-      <w:bookmarkEnd w:id="17"/>
+      <w:bookmarkEnd w:id="14"/>
     </w:p>
     <w:tbl>
       <w:tblPr>
@@ -4945,21 +4750,7 @@
               <w:rPr>
                 <w:bCs/>
               </w:rPr>
-              <w:t xml:space="preserve">2 </w:t>
-            </w:r>
-            <w:proofErr w:type="spellStart"/>
-            <w:r>
-              <w:rPr>
-                <w:bCs/>
-              </w:rPr>
-              <w:t>Mbps</w:t>
-            </w:r>
-            <w:proofErr w:type="spellEnd"/>
-            <w:r>
-              <w:rPr>
-                <w:bCs/>
-              </w:rPr>
-              <w:t xml:space="preserve"> LE v5</w:t>
+              <w:t>2 Mbps LE v5</w:t>
             </w:r>
           </w:p>
           <w:p>
@@ -5058,12 +4849,12 @@
       <w:pPr>
         <w:pStyle w:val="Heading1"/>
       </w:pPr>
-      <w:bookmarkStart w:id="18" w:name="_Toc505669715"/>
+      <w:bookmarkStart w:id="15" w:name="_Toc505669715"/>
       <w:r>
         <w:lastRenderedPageBreak/>
         <w:t>Tour of Partners</w:t>
       </w:r>
-      <w:bookmarkEnd w:id="18"/>
+      <w:bookmarkEnd w:id="15"/>
     </w:p>
     <w:p>
       <w:r>
@@ -5086,7 +4877,7 @@
                     <pic:cNvPicPr/>
                   </pic:nvPicPr>
                   <pic:blipFill>
-                    <a:blip r:embed="rId22"/>
+                    <a:blip r:embed="rId19"/>
                     <a:stretch>
                       <a:fillRect/>
                     </a:stretch>
@@ -5128,7 +4919,7 @@
                     <pic:cNvPicPr/>
                   </pic:nvPicPr>
                   <pic:blipFill>
-                    <a:blip r:embed="rId23"/>
+                    <a:blip r:embed="rId20"/>
                     <a:stretch>
                       <a:fillRect/>
                     </a:stretch>
@@ -5155,7 +4946,7 @@
       </w:r>
     </w:p>
     <w:p>
-      <w:hyperlink r:id="rId24" w:history="1">
+      <w:hyperlink r:id="rId21" w:history="1">
         <w:r>
           <w:rPr>
             <w:rStyle w:val="Hyperlink"/>
@@ -5171,7 +4962,7 @@
       <w:pPr>
         <w:pStyle w:val="Heading1"/>
       </w:pPr>
-      <w:bookmarkStart w:id="19" w:name="_Toc505669716"/>
+      <w:bookmarkStart w:id="16" w:name="_Toc505669716"/>
       <w:r>
         <w:rPr>
           <w:noProof/>
@@ -5209,7 +5000,7 @@
                     <pic:cNvPicPr/>
                   </pic:nvPicPr>
                   <pic:blipFill>
-                    <a:blip r:embed="rId25"/>
+                    <a:blip r:embed="rId22"/>
                     <a:stretch>
                       <a:fillRect/>
                     </a:stretch>
@@ -5238,14 +5029,14 @@
       <w:r>
         <w:t>Tour of Development Kits</w:t>
       </w:r>
-      <w:bookmarkEnd w:id="19"/>
+      <w:bookmarkEnd w:id="16"/>
     </w:p>
     <w:p>
       <w:pPr>
         <w:pStyle w:val="Heading2"/>
       </w:pPr>
-      <w:hyperlink r:id="rId26" w:history="1">
-        <w:bookmarkStart w:id="20" w:name="_Toc505669717"/>
+      <w:hyperlink r:id="rId23" w:history="1">
+        <w:bookmarkStart w:id="17" w:name="_Toc505669717"/>
         <w:r>
           <w:rPr>
             <w:rStyle w:val="Hyperlink"/>
@@ -5258,7 +5049,7 @@
           </w:rPr>
           <w:t>CYW920706WCDEVAL</w:t>
         </w:r>
-        <w:bookmarkEnd w:id="20"/>
+        <w:bookmarkEnd w:id="17"/>
       </w:hyperlink>
       <w:r>
         <w:rPr>
@@ -5279,7 +5070,7 @@
       <w:r>
         <w:t>Mon</w:t>
       </w:r>
-      <w:ins w:id="21" w:author="Mark Saunders" w:date="2018-04-02T14:02:00Z">
+      <w:ins w:id="18" w:author="Mark Saunders" w:date="2018-04-02T14:02:00Z">
         <w:r>
           <w:t>o</w:t>
         </w:r>
@@ -5455,7 +5246,7 @@
                     <pic:cNvPicPr/>
                   </pic:nvPicPr>
                   <pic:blipFill>
-                    <a:blip r:embed="rId27"/>
+                    <a:blip r:embed="rId24"/>
                     <a:stretch>
                       <a:fillRect/>
                     </a:stretch>
@@ -5486,8 +5277,8 @@
       <w:pPr>
         <w:pStyle w:val="Heading2"/>
       </w:pPr>
-      <w:hyperlink r:id="rId28" w:history="1">
-        <w:bookmarkStart w:id="22" w:name="_Toc505669718"/>
+      <w:hyperlink r:id="rId25" w:history="1">
+        <w:bookmarkStart w:id="19" w:name="_Toc505669718"/>
         <w:r>
           <w:rPr>
             <w:rStyle w:val="Hyperlink"/>
@@ -5500,7 +5291,7 @@
           </w:rPr>
           <w:t>20719Q40EVB-01</w:t>
         </w:r>
-        <w:bookmarkEnd w:id="22"/>
+        <w:bookmarkEnd w:id="19"/>
       </w:hyperlink>
     </w:p>
     <w:p>
@@ -5518,21 +5309,7 @@
         <w:rPr>
           <w:color w:val="000000" w:themeColor="text1"/>
         </w:rPr>
-        <w:t xml:space="preserve">Bluetooth v4.2 plus 2 </w:t>
-      </w:r>
-      <w:proofErr w:type="spellStart"/>
-      <w:r>
-        <w:rPr>
-          <w:color w:val="000000" w:themeColor="text1"/>
-        </w:rPr>
-        <w:t>Mbps</w:t>
-      </w:r>
-      <w:proofErr w:type="spellEnd"/>
-      <w:r>
-        <w:rPr>
-          <w:color w:val="000000" w:themeColor="text1"/>
-        </w:rPr>
-        <w:t xml:space="preserve"> LE from v5</w:t>
+        <w:t>Bluetooth v4.2 plus 2 Mbps LE from v5</w:t>
       </w:r>
     </w:p>
     <w:p>
@@ -5602,30 +5379,14 @@
           <w:bCs/>
           <w:color w:val="000000" w:themeColor="text1"/>
         </w:rPr>
-        <w:t>On-</w:t>
-      </w:r>
-      <w:proofErr w:type="spellStart"/>
+        <w:t>On-Chip</w:t>
+      </w:r>
       <w:r>
         <w:rPr>
           <w:bCs/>
           <w:color w:val="000000" w:themeColor="text1"/>
         </w:rPr>
-        <w:t>Chip</w:t>
-      </w:r>
-      <w:r>
-        <w:rPr>
-          <w:bCs/>
-          <w:color w:val="000000" w:themeColor="text1"/>
-        </w:rPr>
-        <w:t>Flash</w:t>
-      </w:r>
-      <w:proofErr w:type="spellEnd"/>
-      <w:r>
-        <w:rPr>
-          <w:bCs/>
-          <w:color w:val="000000" w:themeColor="text1"/>
-        </w:rPr>
-        <w:t>, 512 kB SRAM</w:t>
+        <w:t>Flash, 512 kB SRAM</w:t>
       </w:r>
       <w:r>
         <w:rPr>
@@ -5718,21 +5479,21 @@
       <w:pPr>
         <w:pStyle w:val="Heading1"/>
       </w:pPr>
-      <w:bookmarkStart w:id="23" w:name="_Toc505669719"/>
+      <w:bookmarkStart w:id="20" w:name="_Toc505669719"/>
       <w:r>
         <w:t>Exercise(s)</w:t>
       </w:r>
-      <w:bookmarkEnd w:id="23"/>
+      <w:bookmarkEnd w:id="20"/>
     </w:p>
     <w:p>
       <w:pPr>
         <w:pStyle w:val="Exercise"/>
       </w:pPr>
-      <w:bookmarkStart w:id="24" w:name="_Toc505669720"/>
+      <w:bookmarkStart w:id="21" w:name="_Toc505669720"/>
       <w:r>
         <w:t>Create a forum account</w:t>
       </w:r>
-      <w:bookmarkEnd w:id="24"/>
+      <w:bookmarkEnd w:id="21"/>
     </w:p>
     <w:p>
       <w:pPr>
@@ -5746,7 +5507,7 @@
       <w:r>
         <w:t xml:space="preserve">Go to </w:t>
       </w:r>
-      <w:hyperlink r:id="rId29" w:history="1">
+      <w:hyperlink r:id="rId26" w:history="1">
         <w:r>
           <w:rPr>
             <w:rStyle w:val="Hyperlink"/>
@@ -5792,13 +5553,8 @@
         <w:t xml:space="preserve">If you do not have an account, </w:t>
       </w:r>
       <w:r>
-        <w:t xml:space="preserve">you will need to create one first </w:t>
-      </w:r>
-      <w:proofErr w:type="spellStart"/>
-      <w:r>
-        <w:t>first</w:t>
-      </w:r>
-      <w:proofErr w:type="spellEnd"/>
+        <w:t>you will need to create one first first</w:t>
+      </w:r>
       <w:r>
         <w:t>.</w:t>
       </w:r>
@@ -5884,26 +5640,18 @@
         <w:spacing w:after="120"/>
       </w:pPr>
       <w:r>
-        <w:t xml:space="preserve">Browse the existing forum articles or search for a </w:t>
-      </w:r>
-      <w:proofErr w:type="gramStart"/>
-      <w:r>
-        <w:t>particular topic</w:t>
-      </w:r>
-      <w:proofErr w:type="gramEnd"/>
-      <w:r>
-        <w:t xml:space="preserve"> that interests you.</w:t>
+        <w:t>Browse the existing forum articles or search for a particular topic that interests you.</w:t>
       </w:r>
     </w:p>
     <w:p>
       <w:pPr>
         <w:pStyle w:val="Exercise"/>
       </w:pPr>
-      <w:bookmarkStart w:id="25" w:name="_Toc505669721"/>
+      <w:bookmarkStart w:id="22" w:name="_Toc505669721"/>
       <w:r>
         <w:t>Open the documentation</w:t>
       </w:r>
-      <w:bookmarkEnd w:id="25"/>
+      <w:bookmarkEnd w:id="22"/>
     </w:p>
     <w:p>
       <w:pPr>
@@ -5947,8 +5695,8 @@
     </w:p>
     <w:p/>
     <w:sectPr>
-      <w:headerReference w:type="default" r:id="rId30"/>
-      <w:footerReference w:type="default" r:id="rId31"/>
+      <w:headerReference w:type="default" r:id="rId27"/>
+      <w:footerReference w:type="default" r:id="rId28"/>
       <w:pgSz w:w="12240" w:h="15840"/>
       <w:pgMar w:top="1440" w:right="1440" w:bottom="1440" w:left="1440" w:header="720" w:footer="720" w:gutter="0"/>
       <w:cols w:space="720"/>
@@ -5956,89 +5704,6 @@
     </w:sectPr>
   </w:body>
 </w:document>
-</file>
-
-<file path=word/comments.xml><?xml version="1.0" encoding="utf-8"?>
-<w:comments xmlns:wpc="http://schemas.microsoft.com/office/word/2010/wordprocessingCanvas" xmlns:cx="http://schemas.microsoft.com/office/drawing/2014/chartex" xmlns:cx1="http://schemas.microsoft.com/office/drawing/2015/9/8/chartex" xmlns:cx2="http://schemas.microsoft.com/office/drawing/2015/10/21/chartex" xmlns:cx3="http://schemas.microsoft.com/office/drawing/2016/5/9/chartex" xmlns:cx4="http://schemas.microsoft.com/office/drawing/2016/5/10/chartex" xmlns:cx5="http://schemas.microsoft.com/office/drawing/2016/5/11/chartex" xmlns:cx6="http://schemas.microsoft.com/office/drawing/2016/5/12/chartex" xmlns:cx7="http://schemas.microsoft.com/office/drawing/2016/5/13/chartex" xmlns:cx8="http://schemas.microsoft.com/office/drawing/2016/5/14/chartex" xmlns:mc="http://schemas.openxmlformats.org/markup-compatibility/2006" xmlns:aink="http://schemas.microsoft.com/office/drawing/2016/ink" xmlns:am3d="http://schemas.microsoft.com/office/drawing/2017/model3d" xmlns:o="urn:schemas-microsoft-com:office:office" xmlns:r="http://schemas.openxmlformats.org/officeDocument/2006/relationships" xmlns:m="http://schemas.openxmlformats.org/officeDocument/2006/math" xmlns:v="urn:schemas-microsoft-com:vml" xmlns:wp14="http://schemas.microsoft.com/office/word/2010/wordprocessingDrawing" xmlns:wp="http://schemas.openxmlformats.org/drawingml/2006/wordprocessingDrawing" xmlns:w10="urn:schemas-microsoft-com:office:word" xmlns:w="http://schemas.openxmlformats.org/wordprocessingml/2006/main" xmlns:w14="http://schemas.microsoft.com/office/word/2010/wordml" xmlns:w15="http://schemas.microsoft.com/office/word/2012/wordml" xmlns:w16cid="http://schemas.microsoft.com/office/word/2016/wordml/cid" xmlns:w16se="http://schemas.microsoft.com/office/word/2015/wordml/symex" xmlns:wpg="http://schemas.microsoft.com/office/word/2010/wordprocessingGroup" xmlns:wpi="http://schemas.microsoft.com/office/word/2010/wordprocessingInk" xmlns:wne="http://schemas.microsoft.com/office/word/2006/wordml" xmlns:wps="http://schemas.microsoft.com/office/word/2010/wordprocessingShape" mc:Ignorable="w14 w15 w16se w16cid wp14">
-  <w:comment w:id="4" w:author="Mark Saunders" w:date="2018-04-02T13:39:00Z" w:initials="MS">
-    <w:p>
-      <w:pPr>
-        <w:pStyle w:val="CommentText"/>
-      </w:pPr>
-      <w:r>
-        <w:rPr>
-          <w:rStyle w:val="CommentReference"/>
-        </w:rPr>
-        <w:annotationRef/>
-      </w:r>
-      <w:r>
-        <w:t>Why? I think this is basically swapping the SDK implementation. What does the 20719-B1 refer to?</w:t>
-      </w:r>
-    </w:p>
-  </w:comment>
-  <w:comment w:id="7" w:author="Mark Saunders" w:date="2018-04-02T13:47:00Z" w:initials="MS">
-    <w:p>
-      <w:pPr>
-        <w:pStyle w:val="CommentText"/>
-      </w:pPr>
-      <w:r>
-        <w:rPr>
-          <w:rStyle w:val="CommentReference"/>
-        </w:rPr>
-        <w:annotationRef/>
-      </w:r>
-      <w:r>
-        <w:t xml:space="preserve">Just a thought but, if you really want to use a library maybe using SPP to send the message </w:t>
-      </w:r>
-      <w:r>
-        <w:t>"</w:t>
-      </w:r>
-      <w:proofErr w:type="spellStart"/>
-      <w:r>
-        <w:t>douchnozzle</w:t>
-      </w:r>
-      <w:proofErr w:type="spellEnd"/>
-      <w:r>
-        <w:t>"</w:t>
-      </w:r>
-      <w:r>
-        <w:t xml:space="preserve"> to another device would be fun?</w:t>
-      </w:r>
-    </w:p>
-  </w:comment>
-  <w:comment w:id="16" w:author="Mark Saunders" w:date="2018-04-02T13:56:00Z" w:initials="MS">
-    <w:p>
-      <w:pPr>
-        <w:pStyle w:val="CommentText"/>
-      </w:pPr>
-      <w:r>
-        <w:rPr>
-          <w:rStyle w:val="CommentReference"/>
-        </w:rPr>
-        <w:annotationRef/>
-      </w:r>
-      <w:r>
-        <w:t>No mesh in here? I guess that mesh is a protocol and so orthogonal to the spec. Might be worth a line or two to ward off questions.</w:t>
-      </w:r>
-    </w:p>
-  </w:comment>
-</w:comments>
-</file>
-
-<file path=word/commentsExtended.xml><?xml version="1.0" encoding="utf-8"?>
-<w15:commentsEx xmlns:wpc="http://schemas.microsoft.com/office/word/2010/wordprocessingCanvas" xmlns:cx="http://schemas.microsoft.com/office/drawing/2014/chartex" xmlns:cx1="http://schemas.microsoft.com/office/drawing/2015/9/8/chartex" xmlns:cx2="http://schemas.microsoft.com/office/drawing/2015/10/21/chartex" xmlns:cx3="http://schemas.microsoft.com/office/drawing/2016/5/9/chartex" xmlns:cx4="http://schemas.microsoft.com/office/drawing/2016/5/10/chartex" xmlns:cx5="http://schemas.microsoft.com/office/drawing/2016/5/11/chartex" xmlns:cx6="http://schemas.microsoft.com/office/drawing/2016/5/12/chartex" xmlns:cx7="http://schemas.microsoft.com/office/drawing/2016/5/13/chartex" xmlns:cx8="http://schemas.microsoft.com/office/drawing/2016/5/14/chartex" xmlns:mc="http://schemas.openxmlformats.org/markup-compatibility/2006" xmlns:aink="http://schemas.microsoft.com/office/drawing/2016/ink" xmlns:am3d="http://schemas.microsoft.com/office/drawing/2017/model3d" xmlns:o="urn:schemas-microsoft-com:office:office" xmlns:r="http://schemas.openxmlformats.org/officeDocument/2006/relationships" xmlns:m="http://schemas.openxmlformats.org/officeDocument/2006/math" xmlns:v="urn:schemas-microsoft-com:vml" xmlns:wp14="http://schemas.microsoft.com/office/word/2010/wordprocessingDrawing" xmlns:wp="http://schemas.openxmlformats.org/drawingml/2006/wordprocessingDrawing" xmlns:w10="urn:schemas-microsoft-com:office:word" xmlns:w="http://schemas.openxmlformats.org/wordprocessingml/2006/main" xmlns:w14="http://schemas.microsoft.com/office/word/2010/wordml" xmlns:w15="http://schemas.microsoft.com/office/word/2012/wordml" xmlns:w16cid="http://schemas.microsoft.com/office/word/2016/wordml/cid" xmlns:w16se="http://schemas.microsoft.com/office/word/2015/wordml/symex" xmlns:wpg="http://schemas.microsoft.com/office/word/2010/wordprocessingGroup" xmlns:wpi="http://schemas.microsoft.com/office/word/2010/wordprocessingInk" xmlns:wne="http://schemas.microsoft.com/office/word/2006/wordml" xmlns:wps="http://schemas.microsoft.com/office/word/2010/wordprocessingShape" mc:Ignorable="w14 w15 w16se w16cid wp14">
-  <w15:commentEx w15:paraId="21E0600E" w15:done="0"/>
-  <w15:commentEx w15:paraId="383CA2DA" w15:done="0"/>
-  <w15:commentEx w15:paraId="191CA447" w15:done="0"/>
-</w15:commentsEx>
-</file>
-
-<file path=word/commentsIds.xml><?xml version="1.0" encoding="utf-8"?>
-<w16cid:commentsIds xmlns:wpc="http://schemas.microsoft.com/office/word/2010/wordprocessingCanvas" xmlns:cx="http://schemas.microsoft.com/office/drawing/2014/chartex" xmlns:cx1="http://schemas.microsoft.com/office/drawing/2015/9/8/chartex" xmlns:cx2="http://schemas.microsoft.com/office/drawing/2015/10/21/chartex" xmlns:cx3="http://schemas.microsoft.com/office/drawing/2016/5/9/chartex" xmlns:cx4="http://schemas.microsoft.com/office/drawing/2016/5/10/chartex" xmlns:cx5="http://schemas.microsoft.com/office/drawing/2016/5/11/chartex" xmlns:cx6="http://schemas.microsoft.com/office/drawing/2016/5/12/chartex" xmlns:cx7="http://schemas.microsoft.com/office/drawing/2016/5/13/chartex" xmlns:cx8="http://schemas.microsoft.com/office/drawing/2016/5/14/chartex" xmlns:mc="http://schemas.openxmlformats.org/markup-compatibility/2006" xmlns:aink="http://schemas.microsoft.com/office/drawing/2016/ink" xmlns:am3d="http://schemas.microsoft.com/office/drawing/2017/model3d" xmlns:o="urn:schemas-microsoft-com:office:office" xmlns:r="http://schemas.openxmlformats.org/officeDocument/2006/relationships" xmlns:m="http://schemas.openxmlformats.org/officeDocument/2006/math" xmlns:v="urn:schemas-microsoft-com:vml" xmlns:wp14="http://schemas.microsoft.com/office/word/2010/wordprocessingDrawing" xmlns:wp="http://schemas.openxmlformats.org/drawingml/2006/wordprocessingDrawing" xmlns:w10="urn:schemas-microsoft-com:office:word" xmlns:w="http://schemas.openxmlformats.org/wordprocessingml/2006/main" xmlns:w14="http://schemas.microsoft.com/office/word/2010/wordml" xmlns:w15="http://schemas.microsoft.com/office/word/2012/wordml" xmlns:w16cid="http://schemas.microsoft.com/office/word/2016/wordml/cid" xmlns:w16se="http://schemas.microsoft.com/office/word/2015/wordml/symex" xmlns:wpg="http://schemas.microsoft.com/office/word/2010/wordprocessingGroup" xmlns:wpi="http://schemas.microsoft.com/office/word/2010/wordprocessingInk" xmlns:wne="http://schemas.microsoft.com/office/word/2006/wordml" xmlns:wps="http://schemas.microsoft.com/office/word/2010/wordprocessingShape" mc:Ignorable="w14 w15 w16se w16cid wp14">
-  <w16cid:commentId w16cid:paraId="21E0600E" w16cid:durableId="1E760744"/>
-  <w16cid:commentId w16cid:paraId="383CA2DA" w16cid:durableId="1E760748"/>
-  <w16cid:commentId w16cid:paraId="191CA447" w16cid:durableId="1E76074A"/>
-</w16cid:commentsIds>
 </file>
 
 <file path=word/endnotes.xml><?xml version="1.0" encoding="utf-8"?>
@@ -6127,14 +5792,27 @@
             <w:r>
               <w:t xml:space="preserve"> of </w:t>
             </w:r>
-            <w:fldSimple w:instr=" NUMPAGES  ">
-              <w:r>
-                <w:rPr>
-                  <w:noProof/>
-                </w:rPr>
-                <w:t>14</w:t>
-              </w:r>
-            </w:fldSimple>
+            <w:r>
+              <w:fldChar w:fldCharType="begin"/>
+            </w:r>
+            <w:r>
+              <w:instrText xml:space="preserve"> NUMPAGES  </w:instrText>
+            </w:r>
+            <w:r>
+              <w:fldChar w:fldCharType="separate"/>
+            </w:r>
+            <w:r>
+              <w:rPr>
+                <w:noProof/>
+              </w:rPr>
+              <w:t>14</w:t>
+            </w:r>
+            <w:r>
+              <w:rPr>
+                <w:noProof/>
+              </w:rPr>
+              <w:fldChar w:fldCharType="end"/>
+            </w:r>
           </w:p>
         </w:sdtContent>
       </w:sdt>
@@ -9724,7 +9402,7 @@
   <w:style w:type="paragraph" w:default="1" w:styleId="Normal">
     <w:name w:val="Normal"/>
     <w:qFormat/>
-    <w:rsid w:val="00676979"/>
+    <w:rsid w:val="00894F7C"/>
   </w:style>
   <w:style w:type="paragraph" w:styleId="Heading1">
     <w:name w:val="heading 1"/>
@@ -9845,7 +9523,7 @@
     <w:uiPriority w:val="1"/>
     <w:semiHidden/>
     <w:unhideWhenUsed/>
-    <w:rsid w:val="00676979"/>
+    <w:rsid w:val="00894F7C"/>
   </w:style>
   <w:style w:type="table" w:default="1" w:styleId="TableNormal">
     <w:name w:val="Normal Table"/>
@@ -9867,7 +9545,7 @@
     <w:uiPriority w:val="99"/>
     <w:semiHidden/>
     <w:unhideWhenUsed/>
-    <w:rsid w:val="00676979"/>
+    <w:rsid w:val="00894F7C"/>
   </w:style>
   <w:style w:type="character" w:customStyle="1" w:styleId="Heading1Char">
     <w:name w:val="Heading 1 Char"/>
@@ -10751,7 +10429,7 @@
 </file>
 
 <file path=customXml/itemProps1.xml><?xml version="1.0" encoding="utf-8"?>
-<ds:datastoreItem xmlns:ds="http://schemas.openxmlformats.org/officeDocument/2006/customXml" ds:itemID="{CDD1D7E1-3293-45F2-9588-109F0765A56F}">
+<ds:datastoreItem xmlns:ds="http://schemas.openxmlformats.org/officeDocument/2006/customXml" ds:itemID="{05DEA35E-78F1-4140-9291-D5142EF89C2E}">
   <ds:schemaRefs>
     <ds:schemaRef ds:uri="http://schemas.openxmlformats.org/officeDocument/2006/bibliography"/>
   </ds:schemaRefs>

</xml_diff>

<commit_message>
Add BT SIG site to exercise.
</commit_message>
<xml_diff>
--- a/labmanual/English/WBT101-01-Tour.docx
+++ b/labmanual/English/WBT101-01-Tour.docx
@@ -9,9 +9,7 @@
         </w:rPr>
       </w:pPr>
       <w:bookmarkStart w:id="0" w:name="_Hlk484243661"/>
-      <w:bookmarkStart w:id="1" w:name="_GoBack"/>
       <w:bookmarkEnd w:id="0"/>
-      <w:bookmarkEnd w:id="1"/>
       <w:r>
         <w:rPr>
           <w:rStyle w:val="BookTitle"/>
@@ -1517,7 +1515,7 @@
       <w:pPr>
         <w:pStyle w:val="Heading1"/>
       </w:pPr>
-      <w:bookmarkStart w:id="2" w:name="_Toc516551979"/>
+      <w:bookmarkStart w:id="1" w:name="_Toc516551979"/>
       <w:r>
         <w:lastRenderedPageBreak/>
         <w:t>Tour</w:t>
@@ -1525,22 +1523,22 @@
       <w:r>
         <w:t xml:space="preserve"> of WICED Studio SDK</w:t>
       </w:r>
+      <w:bookmarkEnd w:id="1"/>
+    </w:p>
+    <w:p>
+      <w:pPr>
+        <w:pStyle w:val="Heading2"/>
+      </w:pPr>
+      <w:bookmarkStart w:id="2" w:name="_Ref473018303"/>
+      <w:bookmarkStart w:id="3" w:name="_Toc516551980"/>
+      <w:r>
+        <w:t xml:space="preserve">First </w:t>
+      </w:r>
+      <w:r>
+        <w:t>Look</w:t>
+      </w:r>
       <w:bookmarkEnd w:id="2"/>
-    </w:p>
-    <w:p>
-      <w:pPr>
-        <w:pStyle w:val="Heading2"/>
-      </w:pPr>
-      <w:bookmarkStart w:id="3" w:name="_Ref473018303"/>
-      <w:bookmarkStart w:id="4" w:name="_Toc516551980"/>
-      <w:r>
-        <w:t xml:space="preserve">First </w:t>
-      </w:r>
-      <w:r>
-        <w:t>Look</w:t>
-      </w:r>
       <w:bookmarkEnd w:id="3"/>
-      <w:bookmarkEnd w:id="4"/>
     </w:p>
     <w:p>
       <w:r>
@@ -1926,12 +1924,12 @@
       <w:pPr>
         <w:pStyle w:val="Heading2"/>
       </w:pPr>
-      <w:bookmarkStart w:id="5" w:name="_Toc516551981"/>
+      <w:bookmarkStart w:id="4" w:name="_Toc516551981"/>
       <w:r>
         <w:lastRenderedPageBreak/>
         <w:t>Project Explorer</w:t>
       </w:r>
-      <w:bookmarkEnd w:id="5"/>
+      <w:bookmarkEnd w:id="4"/>
     </w:p>
     <w:p>
       <w:pPr>
@@ -2504,22 +2502,22 @@
       <w:pPr>
         <w:pStyle w:val="Heading1"/>
       </w:pPr>
-      <w:bookmarkStart w:id="6" w:name="_Toc516551982"/>
+      <w:bookmarkStart w:id="5" w:name="_Toc516551982"/>
       <w:r>
         <w:lastRenderedPageBreak/>
         <w:t>Tour of Documentation</w:t>
       </w:r>
+      <w:bookmarkEnd w:id="5"/>
+    </w:p>
+    <w:p>
+      <w:pPr>
+        <w:pStyle w:val="Heading2"/>
+      </w:pPr>
+      <w:bookmarkStart w:id="6" w:name="_Toc516551983"/>
+      <w:r>
+        <w:t>In the SDK Workspace</w:t>
+      </w:r>
       <w:bookmarkEnd w:id="6"/>
-    </w:p>
-    <w:p>
-      <w:pPr>
-        <w:pStyle w:val="Heading2"/>
-      </w:pPr>
-      <w:bookmarkStart w:id="7" w:name="_Toc516551983"/>
-      <w:r>
-        <w:t>In the SDK Workspace</w:t>
-      </w:r>
-      <w:bookmarkEnd w:id="7"/>
     </w:p>
     <w:p>
       <w:r>
@@ -2586,11 +2584,11 @@
       <w:pPr>
         <w:pStyle w:val="Heading2"/>
       </w:pPr>
-      <w:bookmarkStart w:id="8" w:name="_Toc516551984"/>
+      <w:bookmarkStart w:id="7" w:name="_Toc516551984"/>
       <w:r>
         <w:t>On the Web</w:t>
       </w:r>
-      <w:bookmarkEnd w:id="8"/>
+      <w:bookmarkEnd w:id="7"/>
     </w:p>
     <w:p>
       <w:r>
@@ -2759,12 +2757,12 @@
       <w:pPr>
         <w:pStyle w:val="Heading1"/>
       </w:pPr>
-      <w:bookmarkStart w:id="9" w:name="_Toc516551985"/>
+      <w:bookmarkStart w:id="8" w:name="_Toc516551985"/>
       <w:r>
         <w:lastRenderedPageBreak/>
         <w:t>Reporting Issues</w:t>
       </w:r>
-      <w:bookmarkEnd w:id="9"/>
+      <w:bookmarkEnd w:id="8"/>
     </w:p>
     <w:p>
       <w:r>
@@ -2896,7 +2894,7 @@
               </wp:anchor>
             </w:drawing>
           </mc:Choice>
-          <mc:Fallback xmlns:mv="urn:schemas-microsoft-com:mac:vml" xmlns:mo="http://schemas.microsoft.com/office/mac/office/2008/main">
+          <mc:Fallback xmlns:mo="http://schemas.microsoft.com/office/mac/office/2008/main" xmlns:mv="urn:schemas-microsoft-com:mac:vml">
             <w:pict>
               <v:roundrect w14:anchorId="7BCBB9AC" id="Rectangle: Rounded Corners 20" o:spid="_x0000_s1026" style="position:absolute;margin-left:105.75pt;margin-top:53.4pt;width:135pt;height:20.25pt;z-index:251661312;visibility:visible;mso-wrap-style:square;mso-width-percent:0;mso-wrap-distance-left:9pt;mso-wrap-distance-top:0;mso-wrap-distance-right:9pt;mso-wrap-distance-bottom:0;mso-position-horizontal:absolute;mso-position-horizontal-relative:text;mso-position-vertical:absolute;mso-position-vertical-relative:text;mso-width-percent:0;mso-width-relative:margin;v-text-anchor:middle" arcsize="10923f" o:gfxdata="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" filled="f" strokecolor="red" strokeweight="3pt">
                 <v:stroke joinstyle="miter"/>
@@ -2972,7 +2970,7 @@
               </wp:anchor>
             </w:drawing>
           </mc:Choice>
-          <mc:Fallback xmlns:mv="urn:schemas-microsoft-com:mac:vml" xmlns:mo="http://schemas.microsoft.com/office/mac/office/2008/main">
+          <mc:Fallback xmlns:mo="http://schemas.microsoft.com/office/mac/office/2008/main" xmlns:mv="urn:schemas-microsoft-com:mac:vml">
             <w:pict>
               <v:roundrect w14:anchorId="06F5B092" id="Rectangle: Rounded Corners 18" o:spid="_x0000_s1026" style="position:absolute;margin-left:226.5pt;margin-top:1.65pt;width:32.25pt;height:20.25pt;z-index:251659264;visibility:visible;mso-wrap-style:square;mso-wrap-distance-left:9pt;mso-wrap-distance-top:0;mso-wrap-distance-right:9pt;mso-wrap-distance-bottom:0;mso-position-horizontal:absolute;mso-position-horizontal-relative:text;mso-position-vertical:absolute;mso-position-vertical-relative:text;v-text-anchor:middle" arcsize="10923f" o:gfxdata="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" filled="f" strokecolor="red" strokeweight="3pt">
                 <v:stroke joinstyle="miter"/>
@@ -3048,7 +3046,7 @@
       <w:pPr>
         <w:pStyle w:val="Heading1"/>
       </w:pPr>
-      <w:bookmarkStart w:id="10" w:name="_Toc516551986"/>
+      <w:bookmarkStart w:id="9" w:name="_Toc516551986"/>
       <w:r>
         <w:lastRenderedPageBreak/>
         <w:t xml:space="preserve">Tour of </w:t>
@@ -3056,7 +3054,7 @@
       <w:r>
         <w:t>Bluetooth</w:t>
       </w:r>
-      <w:bookmarkEnd w:id="10"/>
+      <w:bookmarkEnd w:id="9"/>
       <w:r>
         <w:t xml:space="preserve"> </w:t>
       </w:r>
@@ -3505,23 +3503,15 @@
       <w:pPr>
         <w:pStyle w:val="Heading2"/>
       </w:pPr>
-      <w:bookmarkStart w:id="11" w:name="_Toc516551987"/>
+      <w:bookmarkStart w:id="10" w:name="_Toc516551987"/>
       <w:r>
         <w:t>The Bluetooth Special Interest Group (SIG)</w:t>
       </w:r>
-      <w:bookmarkEnd w:id="11"/>
-    </w:p>
-    <w:p>
-      <w:r>
-        <w:t xml:space="preserve">The Bluetooth Special Interest Group is an industry consortium that owns the specifications for Bluetooth.  </w:t>
-      </w:r>
-      <w:proofErr w:type="gramStart"/>
-      <w:r>
-        <w:t>All of</w:t>
-      </w:r>
-      <w:proofErr w:type="gramEnd"/>
-      <w:r>
-        <w:t xml:space="preserve"> the Bluetooth documentation is available at </w:t>
+      <w:bookmarkEnd w:id="10"/>
+    </w:p>
+    <w:p>
+      <w:r>
+        <w:t xml:space="preserve">The Bluetooth Special Interest Group is an industry consortium that owns the specifications for Bluetooth.  All the Bluetooth documentation is available at </w:t>
       </w:r>
       <w:hyperlink r:id="rId19" w:history="1">
         <w:r>
@@ -3531,6 +3521,12 @@
           <w:t>www.bluetooth.org</w:t>
         </w:r>
       </w:hyperlink>
+      <w:r>
+        <w:rPr>
+          <w:rStyle w:val="Hyperlink"/>
+        </w:rPr>
+        <w:t>.</w:t>
+      </w:r>
       <w:r>
         <w:t xml:space="preserve"> You can register for an account on that website.</w:t>
       </w:r>
@@ -3603,11 +3599,11 @@
       <w:pPr>
         <w:pStyle w:val="Heading2"/>
       </w:pPr>
-      <w:bookmarkStart w:id="12" w:name="_Toc516551988"/>
+      <w:bookmarkStart w:id="11" w:name="_Toc516551988"/>
       <w:r>
         <w:t>Classic Bluetooth</w:t>
       </w:r>
-      <w:bookmarkEnd w:id="12"/>
+      <w:bookmarkEnd w:id="11"/>
     </w:p>
     <w:p>
       <w:r>
@@ -3830,143 +3826,143 @@
       <w:pPr>
         <w:pStyle w:val="Heading2"/>
       </w:pPr>
-      <w:bookmarkStart w:id="13" w:name="_Toc516551989"/>
+      <w:bookmarkStart w:id="12" w:name="_Toc516551989"/>
       <w:r>
         <w:lastRenderedPageBreak/>
         <w:t>Bluetooth Low Energy</w:t>
       </w:r>
+      <w:bookmarkEnd w:id="12"/>
+    </w:p>
+    <w:p>
+      <w:r>
+        <w:t xml:space="preserve">Bluetooth Low Energy (BLE) </w:t>
+      </w:r>
+      <w:r>
+        <w:t>uses 40 channels with a channel spacing of 2 MHz</w:t>
+      </w:r>
+      <w:r>
+        <w:t xml:space="preserve"> (and so it shares the same range of frequencies with Bluetooth Classic)</w:t>
+      </w:r>
+      <w:r>
+        <w:t xml:space="preserve">. It </w:t>
+      </w:r>
+      <w:r>
+        <w:t>provides much lower power consumption</w:t>
+      </w:r>
+      <w:r>
+        <w:t xml:space="preserve"> than </w:t>
+      </w:r>
+      <w:r>
+        <w:t xml:space="preserve">Classic </w:t>
+      </w:r>
+      <w:r>
+        <w:t>Bluetooth</w:t>
+      </w:r>
+      <w:r>
+        <w:t xml:space="preserve">. Lower power is </w:t>
+      </w:r>
+      <w:r>
+        <w:t xml:space="preserve">not </w:t>
+      </w:r>
+      <w:r>
+        <w:t xml:space="preserve">achieved by reducing range (i.e. transmission power) but rather by staying actively connected for short bursts </w:t>
+      </w:r>
+      <w:r>
+        <w:t>and</w:t>
+      </w:r>
+      <w:r>
+        <w:t xml:space="preserve"> being idle most of the time. </w:t>
+      </w:r>
+      <w:r>
+        <w:t xml:space="preserve">This requires devices to agree on a connection interval. </w:t>
+      </w:r>
+      <w:r>
+        <w:t>Th</w:t>
+      </w:r>
+      <w:r>
+        <w:t>is</w:t>
+      </w:r>
+      <w:r>
+        <w:t xml:space="preserve"> connection interval can be varied to trade off the </w:t>
+      </w:r>
+      <w:r>
+        <w:t>frequency</w:t>
+      </w:r>
+      <w:r>
+        <w:t xml:space="preserve"> of data transmitted vs. power.</w:t>
+      </w:r>
+      <w:r>
+        <w:t xml:space="preserve"> Therefore, BLE is excellent for data that can be sent in occasional bursts such as sensor states (i.e. temperature, state</w:t>
+      </w:r>
+      <w:r>
+        <w:t xml:space="preserve"> of a door, state of a light</w:t>
+      </w:r>
+      <w:r>
+        <w:t xml:space="preserve">, etc.) but is not good for continuous streaming of data such as audio. BLE typically </w:t>
+      </w:r>
+      <w:r>
+        <w:t>transmits data</w:t>
+      </w:r>
+      <w:r>
+        <w:t xml:space="preserve"> up to 1 Mbps, but </w:t>
+      </w:r>
+      <w:r>
+        <w:t xml:space="preserve">2 Mbps can be achieved </w:t>
+      </w:r>
+      <w:r>
+        <w:t xml:space="preserve">in </w:t>
+      </w:r>
+      <w:r>
+        <w:t xml:space="preserve">Bluetooth </w:t>
+      </w:r>
+      <w:r>
+        <w:t>version 5 with shorter range.</w:t>
+      </w:r>
+    </w:p>
+    <w:p>
+      <w:r>
+        <w:t xml:space="preserve">Another name for Bluetooth Low Energy is </w:t>
+      </w:r>
+      <w:r>
+        <w:t>"</w:t>
+      </w:r>
+      <w:r>
+        <w:t>Bluetooth Smart</w:t>
+      </w:r>
+      <w:r>
+        <w:t>"</w:t>
+      </w:r>
+      <w:r>
+        <w:t xml:space="preserve">. Devices that support both </w:t>
+      </w:r>
+      <w:r>
+        <w:t xml:space="preserve">Classic </w:t>
+      </w:r>
+      <w:r>
+        <w:t xml:space="preserve">Bluetooth and BLE are sometimes called </w:t>
+      </w:r>
+      <w:r>
+        <w:t>"</w:t>
+      </w:r>
+      <w:r>
+        <w:t>Bluetooth Smart Ready</w:t>
+      </w:r>
+      <w:r>
+        <w:t>"</w:t>
+      </w:r>
+      <w:r>
+        <w:t>.</w:t>
+      </w:r>
+    </w:p>
+    <w:p>
+      <w:pPr>
+        <w:pStyle w:val="Heading2"/>
+      </w:pPr>
+      <w:bookmarkStart w:id="13" w:name="_Toc516551990"/>
+      <w:r>
+        <w:t>Bluetooth History</w:t>
+      </w:r>
       <w:bookmarkEnd w:id="13"/>
-    </w:p>
-    <w:p>
-      <w:r>
-        <w:t xml:space="preserve">Bluetooth Low Energy (BLE) </w:t>
-      </w:r>
-      <w:r>
-        <w:t>uses 40 channels with a channel spacing of 2 MHz</w:t>
-      </w:r>
-      <w:r>
-        <w:t xml:space="preserve"> (and so it shares the same range of frequencies with Bluetooth Classic)</w:t>
-      </w:r>
-      <w:r>
-        <w:t xml:space="preserve">. It </w:t>
-      </w:r>
-      <w:r>
-        <w:t>provides much lower power consumption</w:t>
-      </w:r>
-      <w:r>
-        <w:t xml:space="preserve"> than </w:t>
-      </w:r>
-      <w:r>
-        <w:t xml:space="preserve">Classic </w:t>
-      </w:r>
-      <w:r>
-        <w:t>Bluetooth</w:t>
-      </w:r>
-      <w:r>
-        <w:t xml:space="preserve">. Lower power is </w:t>
-      </w:r>
-      <w:r>
-        <w:t xml:space="preserve">not </w:t>
-      </w:r>
-      <w:r>
-        <w:t xml:space="preserve">achieved by reducing range (i.e. transmission power) but rather by staying actively connected for short bursts </w:t>
-      </w:r>
-      <w:r>
-        <w:t>and</w:t>
-      </w:r>
-      <w:r>
-        <w:t xml:space="preserve"> being idle most of the time. </w:t>
-      </w:r>
-      <w:r>
-        <w:t xml:space="preserve">This requires devices to agree on a connection interval. </w:t>
-      </w:r>
-      <w:r>
-        <w:t>Th</w:t>
-      </w:r>
-      <w:r>
-        <w:t>is</w:t>
-      </w:r>
-      <w:r>
-        <w:t xml:space="preserve"> connection interval can be varied to trade off the </w:t>
-      </w:r>
-      <w:r>
-        <w:t>frequency</w:t>
-      </w:r>
-      <w:r>
-        <w:t xml:space="preserve"> of data transmitted vs. power.</w:t>
-      </w:r>
-      <w:r>
-        <w:t xml:space="preserve"> Therefore, BLE is excellent for data that can be sent in occasional bursts such as sensor states (i.e. temperature, state</w:t>
-      </w:r>
-      <w:r>
-        <w:t xml:space="preserve"> of a door, state of a light</w:t>
-      </w:r>
-      <w:r>
-        <w:t xml:space="preserve">, etc.) but is not good for continuous streaming of data such as audio. BLE typically </w:t>
-      </w:r>
-      <w:r>
-        <w:t>transmits data</w:t>
-      </w:r>
-      <w:r>
-        <w:t xml:space="preserve"> up to 1 Mbps, but </w:t>
-      </w:r>
-      <w:r>
-        <w:t xml:space="preserve">2 Mbps can be achieved </w:t>
-      </w:r>
-      <w:r>
-        <w:t xml:space="preserve">in </w:t>
-      </w:r>
-      <w:r>
-        <w:t xml:space="preserve">Bluetooth </w:t>
-      </w:r>
-      <w:r>
-        <w:t>version 5 with shorter range.</w:t>
-      </w:r>
-    </w:p>
-    <w:p>
-      <w:r>
-        <w:t xml:space="preserve">Another name for Bluetooth Low Energy is </w:t>
-      </w:r>
-      <w:r>
-        <w:t>"</w:t>
-      </w:r>
-      <w:r>
-        <w:t>Bluetooth Smart</w:t>
-      </w:r>
-      <w:r>
-        <w:t>"</w:t>
-      </w:r>
-      <w:r>
-        <w:t xml:space="preserve">. Devices that support both </w:t>
-      </w:r>
-      <w:r>
-        <w:t xml:space="preserve">Classic </w:t>
-      </w:r>
-      <w:r>
-        <w:t xml:space="preserve">Bluetooth and BLE are sometimes called </w:t>
-      </w:r>
-      <w:r>
-        <w:t>"</w:t>
-      </w:r>
-      <w:r>
-        <w:t>Bluetooth Smart Ready</w:t>
-      </w:r>
-      <w:r>
-        <w:t>"</w:t>
-      </w:r>
-      <w:r>
-        <w:t>.</w:t>
-      </w:r>
-    </w:p>
-    <w:p>
-      <w:pPr>
-        <w:pStyle w:val="Heading2"/>
-      </w:pPr>
-      <w:bookmarkStart w:id="14" w:name="_Toc516551990"/>
-      <w:r>
-        <w:t>Bluetooth History</w:t>
-      </w:r>
-      <w:bookmarkEnd w:id="14"/>
     </w:p>
     <w:tbl>
       <w:tblPr>
@@ -4816,11 +4812,11 @@
       <w:pPr>
         <w:pStyle w:val="Heading1"/>
       </w:pPr>
-      <w:bookmarkStart w:id="15" w:name="_Toc516551991"/>
+      <w:bookmarkStart w:id="14" w:name="_Toc516551991"/>
       <w:r>
         <w:t>Tour of Chips</w:t>
       </w:r>
-      <w:bookmarkEnd w:id="15"/>
+      <w:bookmarkEnd w:id="14"/>
     </w:p>
     <w:tbl>
       <w:tblPr>
@@ -5177,11 +5173,11 @@
       <w:pPr>
         <w:pStyle w:val="Heading1"/>
       </w:pPr>
-      <w:bookmarkStart w:id="16" w:name="_Toc516551992"/>
+      <w:bookmarkStart w:id="15" w:name="_Toc516551992"/>
       <w:r>
         <w:t>Tour of Partners</w:t>
       </w:r>
-      <w:bookmarkEnd w:id="16"/>
+      <w:bookmarkEnd w:id="15"/>
     </w:p>
     <w:p>
       <w:r>
@@ -5290,7 +5286,7 @@
       <w:pPr>
         <w:pStyle w:val="Heading1"/>
       </w:pPr>
-      <w:bookmarkStart w:id="17" w:name="_Toc516551993"/>
+      <w:bookmarkStart w:id="16" w:name="_Toc516551993"/>
       <w:r>
         <w:rPr>
           <w:noProof/>
@@ -5357,14 +5353,14 @@
       <w:r>
         <w:t>Tour of Development Kits</w:t>
       </w:r>
-      <w:bookmarkEnd w:id="17"/>
+      <w:bookmarkEnd w:id="16"/>
     </w:p>
     <w:p>
       <w:pPr>
         <w:pStyle w:val="Heading2"/>
       </w:pPr>
       <w:hyperlink r:id="rId26" w:history="1">
-        <w:bookmarkStart w:id="18" w:name="_Toc516551994"/>
+        <w:bookmarkStart w:id="17" w:name="_Toc516551994"/>
         <w:r>
           <w:rPr>
             <w:rStyle w:val="Hyperlink"/>
@@ -5377,7 +5373,7 @@
           </w:rPr>
           <w:t>CYW920706WCDEVAL</w:t>
         </w:r>
-        <w:bookmarkEnd w:id="18"/>
+        <w:bookmarkEnd w:id="17"/>
       </w:hyperlink>
       <w:r>
         <w:rPr>
@@ -5398,7 +5394,7 @@
       <w:r>
         <w:t>Mon</w:t>
       </w:r>
-      <w:ins w:id="19" w:author="Mark Saunders" w:date="2018-04-02T14:02:00Z">
+      <w:ins w:id="18" w:author="Mark Saunders" w:date="2018-04-02T14:02:00Z">
         <w:r>
           <w:t>o</w:t>
         </w:r>
@@ -5606,7 +5602,7 @@
         <w:pStyle w:val="Heading2"/>
       </w:pPr>
       <w:hyperlink r:id="rId28" w:history="1">
-        <w:bookmarkStart w:id="20" w:name="_Toc516551995"/>
+        <w:bookmarkStart w:id="19" w:name="_Toc516551995"/>
         <w:r>
           <w:rPr>
             <w:rStyle w:val="Hyperlink"/>
@@ -5619,7 +5615,7 @@
           </w:rPr>
           <w:t>20719Q40EVB-01</w:t>
         </w:r>
-        <w:bookmarkEnd w:id="20"/>
+        <w:bookmarkEnd w:id="19"/>
       </w:hyperlink>
     </w:p>
     <w:p>
@@ -5823,21 +5819,21 @@
       <w:pPr>
         <w:pStyle w:val="Heading1"/>
       </w:pPr>
-      <w:bookmarkStart w:id="21" w:name="_Toc516551996"/>
+      <w:bookmarkStart w:id="20" w:name="_Toc516551996"/>
       <w:r>
         <w:t>Exercise(s)</w:t>
       </w:r>
+      <w:bookmarkEnd w:id="20"/>
+    </w:p>
+    <w:p>
+      <w:pPr>
+        <w:pStyle w:val="Exercise"/>
+      </w:pPr>
+      <w:bookmarkStart w:id="21" w:name="_Toc516551997"/>
+      <w:r>
+        <w:t>Create a forum account</w:t>
+      </w:r>
       <w:bookmarkEnd w:id="21"/>
-    </w:p>
-    <w:p>
-      <w:pPr>
-        <w:pStyle w:val="Exercise"/>
-      </w:pPr>
-      <w:bookmarkStart w:id="22" w:name="_Toc516551997"/>
-      <w:r>
-        <w:t>Create a forum account</w:t>
-      </w:r>
-      <w:bookmarkEnd w:id="22"/>
     </w:p>
     <w:p>
       <w:pPr>
@@ -6004,11 +6000,11 @@
       <w:pPr>
         <w:pStyle w:val="Exercise"/>
       </w:pPr>
-      <w:bookmarkStart w:id="23" w:name="_Toc516551998"/>
+      <w:bookmarkStart w:id="22" w:name="_Toc516551998"/>
       <w:r>
         <w:t>Open the documentation</w:t>
       </w:r>
-      <w:bookmarkEnd w:id="23"/>
+      <w:bookmarkEnd w:id="22"/>
     </w:p>
     <w:p>
       <w:pPr>
@@ -6049,10 +6045,30 @@
       <w:pPr>
         <w:pStyle w:val="Exercise"/>
       </w:pPr>
-      <w:bookmarkStart w:id="24" w:name="_Toc516551999"/>
+      <w:bookmarkStart w:id="23" w:name="_Toc516551999"/>
       <w:r>
         <w:t>Download the Bluetooth Spec Version 5.0</w:t>
       </w:r>
+      <w:bookmarkEnd w:id="23"/>
+    </w:p>
+    <w:p>
+      <w:r>
+        <w:t xml:space="preserve">The spec can be found at: </w:t>
+      </w:r>
+      <w:hyperlink r:id="rId30" w:history="1">
+        <w:r>
+          <w:rPr>
+            <w:rStyle w:val="Hyperlink"/>
+          </w:rPr>
+          <w:t>www.bluetooth.org</w:t>
+        </w:r>
+      </w:hyperlink>
+    </w:p>
+    <w:p>
+      <w:r>
+        <w:t>Questions to Answer:</w:t>
+      </w:r>
+      <w:bookmarkStart w:id="24" w:name="_GoBack"/>
       <w:bookmarkEnd w:id="24"/>
     </w:p>
     <w:p>
@@ -6088,8 +6104,8 @@
     </w:p>
     <w:p/>
     <w:sectPr>
-      <w:headerReference w:type="default" r:id="rId30"/>
-      <w:footerReference w:type="default" r:id="rId31"/>
+      <w:headerReference w:type="default" r:id="rId31"/>
+      <w:footerReference w:type="default" r:id="rId32"/>
       <w:pgSz w:w="12240" w:h="15840"/>
       <w:pgMar w:top="1440" w:right="1440" w:bottom="1440" w:left="1440" w:header="720" w:footer="720" w:gutter="0"/>
       <w:cols w:space="720"/>
@@ -6185,27 +6201,14 @@
             <w:r>
               <w:t xml:space="preserve"> of </w:t>
             </w:r>
-            <w:r>
-              <w:fldChar w:fldCharType="begin"/>
-            </w:r>
-            <w:r>
-              <w:instrText xml:space="preserve"> NUMPAGES  </w:instrText>
-            </w:r>
-            <w:r>
-              <w:fldChar w:fldCharType="separate"/>
-            </w:r>
-            <w:r>
-              <w:rPr>
-                <w:noProof/>
-              </w:rPr>
-              <w:t>16</w:t>
-            </w:r>
-            <w:r>
-              <w:rPr>
-                <w:noProof/>
-              </w:rPr>
-              <w:fldChar w:fldCharType="end"/>
-            </w:r>
+            <w:fldSimple w:instr=" NUMPAGES  ">
+              <w:r>
+                <w:rPr>
+                  <w:noProof/>
+                </w:rPr>
+                <w:t>16</w:t>
+              </w:r>
+            </w:fldSimple>
           </w:p>
         </w:sdtContent>
       </w:sdt>
@@ -9911,7 +9914,7 @@
   <w:style w:type="paragraph" w:default="1" w:styleId="Normal">
     <w:name w:val="Normal"/>
     <w:qFormat/>
-    <w:rsid w:val="00E85B8C"/>
+    <w:rsid w:val="00CC7C27"/>
   </w:style>
   <w:style w:type="paragraph" w:styleId="Heading1">
     <w:name w:val="heading 1"/>
@@ -10032,7 +10035,7 @@
     <w:uiPriority w:val="1"/>
     <w:semiHidden/>
     <w:unhideWhenUsed/>
-    <w:rsid w:val="00E85B8C"/>
+    <w:rsid w:val="00CC7C27"/>
   </w:style>
   <w:style w:type="table" w:default="1" w:styleId="TableNormal">
     <w:name w:val="Normal Table"/>
@@ -10054,7 +10057,7 @@
     <w:uiPriority w:val="99"/>
     <w:semiHidden/>
     <w:unhideWhenUsed/>
-    <w:rsid w:val="00E85B8C"/>
+    <w:rsid w:val="00CC7C27"/>
   </w:style>
   <w:style w:type="character" w:customStyle="1" w:styleId="Heading1Char">
     <w:name w:val="Heading 1 Char"/>
@@ -10938,7 +10941,7 @@
 </file>
 
 <file path=customXml/itemProps1.xml><?xml version="1.0" encoding="utf-8"?>
-<ds:datastoreItem xmlns:ds="http://schemas.openxmlformats.org/officeDocument/2006/customXml" ds:itemID="{D181C599-D131-4A65-A2DD-2FB75E452547}">
+<ds:datastoreItem xmlns:ds="http://schemas.openxmlformats.org/officeDocument/2006/customXml" ds:itemID="{085CB003-1068-4D49-BC90-5539CD01C745}">
   <ds:schemaRefs>
     <ds:schemaRef ds:uri="http://schemas.openxmlformats.org/officeDocument/2006/bibliography"/>
   </ds:schemaRefs>

</xml_diff>

<commit_message>
Updates to chapters on low power, RTC, and scanner. Re-number 4A exercises to include the scanner exercise.
</commit_message>
<xml_diff>
--- a/labmanual/English/WBT101-01-Tour.docx
+++ b/labmanual/English/WBT101-01-Tour.docx
@@ -9,9 +9,7 @@
         </w:rPr>
       </w:pPr>
       <w:bookmarkStart w:id="0" w:name="_Hlk484243661"/>
-      <w:bookmarkStart w:id="1" w:name="_GoBack"/>
       <w:bookmarkEnd w:id="0"/>
-      <w:bookmarkEnd w:id="1"/>
       <w:r>
         <w:rPr>
           <w:rStyle w:val="BookTitle"/>
@@ -1475,7 +1473,7 @@
       <w:pPr>
         <w:pStyle w:val="Heading1"/>
       </w:pPr>
-      <w:bookmarkStart w:id="2" w:name="_Toc517721814"/>
+      <w:bookmarkStart w:id="1" w:name="_Toc517721814"/>
       <w:r>
         <w:lastRenderedPageBreak/>
         <w:t>Tour</w:t>
@@ -1483,22 +1481,22 @@
       <w:r>
         <w:t xml:space="preserve"> of WICED Studio SDK</w:t>
       </w:r>
+      <w:bookmarkEnd w:id="1"/>
+    </w:p>
+    <w:p>
+      <w:pPr>
+        <w:pStyle w:val="Heading2"/>
+      </w:pPr>
+      <w:bookmarkStart w:id="2" w:name="_Ref473018303"/>
+      <w:bookmarkStart w:id="3" w:name="_Toc517721815"/>
+      <w:r>
+        <w:t xml:space="preserve">First </w:t>
+      </w:r>
+      <w:r>
+        <w:t>Look</w:t>
+      </w:r>
       <w:bookmarkEnd w:id="2"/>
-    </w:p>
-    <w:p>
-      <w:pPr>
-        <w:pStyle w:val="Heading2"/>
-      </w:pPr>
-      <w:bookmarkStart w:id="3" w:name="_Ref473018303"/>
-      <w:bookmarkStart w:id="4" w:name="_Toc517721815"/>
-      <w:r>
-        <w:t xml:space="preserve">First </w:t>
-      </w:r>
-      <w:r>
-        <w:t>Look</w:t>
-      </w:r>
       <w:bookmarkEnd w:id="3"/>
-      <w:bookmarkEnd w:id="4"/>
     </w:p>
     <w:p>
       <w:r>
@@ -1884,12 +1882,12 @@
       <w:pPr>
         <w:pStyle w:val="Heading2"/>
       </w:pPr>
-      <w:bookmarkStart w:id="5" w:name="_Toc517721816"/>
+      <w:bookmarkStart w:id="4" w:name="_Toc517721816"/>
       <w:r>
         <w:lastRenderedPageBreak/>
         <w:t>Project Explorer</w:t>
       </w:r>
-      <w:bookmarkEnd w:id="5"/>
+      <w:bookmarkEnd w:id="4"/>
     </w:p>
     <w:p>
       <w:pPr>
@@ -2462,22 +2460,22 @@
       <w:pPr>
         <w:pStyle w:val="Heading1"/>
       </w:pPr>
-      <w:bookmarkStart w:id="6" w:name="_Toc517721817"/>
+      <w:bookmarkStart w:id="5" w:name="_Toc517721817"/>
       <w:r>
         <w:lastRenderedPageBreak/>
         <w:t>Tour of Documentation</w:t>
       </w:r>
+      <w:bookmarkEnd w:id="5"/>
+    </w:p>
+    <w:p>
+      <w:pPr>
+        <w:pStyle w:val="Heading2"/>
+      </w:pPr>
+      <w:bookmarkStart w:id="6" w:name="_Toc517721818"/>
+      <w:r>
+        <w:t>In the SDK Workspace</w:t>
+      </w:r>
       <w:bookmarkEnd w:id="6"/>
-    </w:p>
-    <w:p>
-      <w:pPr>
-        <w:pStyle w:val="Heading2"/>
-      </w:pPr>
-      <w:bookmarkStart w:id="7" w:name="_Toc517721818"/>
-      <w:r>
-        <w:t>In the SDK Workspace</w:t>
-      </w:r>
-      <w:bookmarkEnd w:id="7"/>
     </w:p>
     <w:p>
       <w:r>
@@ -2544,11 +2542,11 @@
       <w:pPr>
         <w:pStyle w:val="Heading2"/>
       </w:pPr>
-      <w:bookmarkStart w:id="8" w:name="_Toc517721819"/>
+      <w:bookmarkStart w:id="7" w:name="_Toc517721819"/>
       <w:r>
         <w:t>On the Web</w:t>
       </w:r>
-      <w:bookmarkEnd w:id="8"/>
+      <w:bookmarkEnd w:id="7"/>
     </w:p>
     <w:p>
       <w:r>
@@ -2720,12 +2718,12 @@
       <w:pPr>
         <w:pStyle w:val="Heading1"/>
       </w:pPr>
-      <w:bookmarkStart w:id="9" w:name="_Toc517721820"/>
+      <w:bookmarkStart w:id="8" w:name="_Toc517721820"/>
       <w:r>
         <w:lastRenderedPageBreak/>
         <w:t>Reporting Issues</w:t>
       </w:r>
-      <w:bookmarkEnd w:id="9"/>
+      <w:bookmarkEnd w:id="8"/>
     </w:p>
     <w:p>
       <w:r>
@@ -2857,7 +2855,7 @@
               </wp:anchor>
             </w:drawing>
           </mc:Choice>
-          <mc:Fallback xmlns:mv="urn:schemas-microsoft-com:mac:vml" xmlns:mo="http://schemas.microsoft.com/office/mac/office/2008/main">
+          <mc:Fallback xmlns:mo="http://schemas.microsoft.com/office/mac/office/2008/main" xmlns:mv="urn:schemas-microsoft-com:mac:vml">
             <w:pict>
               <v:roundrect w14:anchorId="7BCBB9AC" id="Rectangle: Rounded Corners 20" o:spid="_x0000_s1026" style="position:absolute;margin-left:105.75pt;margin-top:53.4pt;width:135pt;height:20.25pt;z-index:251661312;visibility:visible;mso-wrap-style:square;mso-width-percent:0;mso-wrap-distance-left:9pt;mso-wrap-distance-top:0;mso-wrap-distance-right:9pt;mso-wrap-distance-bottom:0;mso-position-horizontal:absolute;mso-position-horizontal-relative:text;mso-position-vertical:absolute;mso-position-vertical-relative:text;mso-width-percent:0;mso-width-relative:margin;v-text-anchor:middle" arcsize="10923f" o:gfxdata="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" filled="f" strokecolor="red" strokeweight="3pt">
                 <v:stroke joinstyle="miter"/>
@@ -2933,7 +2931,7 @@
               </wp:anchor>
             </w:drawing>
           </mc:Choice>
-          <mc:Fallback xmlns:mv="urn:schemas-microsoft-com:mac:vml" xmlns:mo="http://schemas.microsoft.com/office/mac/office/2008/main">
+          <mc:Fallback xmlns:mo="http://schemas.microsoft.com/office/mac/office/2008/main" xmlns:mv="urn:schemas-microsoft-com:mac:vml">
             <w:pict>
               <v:roundrect w14:anchorId="06F5B092" id="Rectangle: Rounded Corners 18" o:spid="_x0000_s1026" style="position:absolute;margin-left:226.5pt;margin-top:1.65pt;width:32.25pt;height:20.25pt;z-index:251659264;visibility:visible;mso-wrap-style:square;mso-wrap-distance-left:9pt;mso-wrap-distance-top:0;mso-wrap-distance-right:9pt;mso-wrap-distance-bottom:0;mso-position-horizontal:absolute;mso-position-horizontal-relative:text;mso-position-vertical:absolute;mso-position-vertical-relative:text;v-text-anchor:middle" arcsize="10923f" o:gfxdata="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" filled="f" strokecolor="red" strokeweight="3pt">
                 <v:stroke joinstyle="miter"/>
@@ -3009,7 +3007,7 @@
       <w:pPr>
         <w:pStyle w:val="Heading1"/>
       </w:pPr>
-      <w:bookmarkStart w:id="10" w:name="_Toc517721821"/>
+      <w:bookmarkStart w:id="9" w:name="_Toc517721821"/>
       <w:r>
         <w:lastRenderedPageBreak/>
         <w:t xml:space="preserve">Tour of </w:t>
@@ -3017,7 +3015,7 @@
       <w:r>
         <w:t>Bluetooth</w:t>
       </w:r>
-      <w:bookmarkEnd w:id="10"/>
+      <w:bookmarkEnd w:id="9"/>
       <w:r>
         <w:t xml:space="preserve"> </w:t>
       </w:r>
@@ -3466,11 +3464,11 @@
       <w:pPr>
         <w:pStyle w:val="Heading2"/>
       </w:pPr>
-      <w:bookmarkStart w:id="11" w:name="_Toc517721822"/>
+      <w:bookmarkStart w:id="10" w:name="_Toc517721822"/>
       <w:r>
         <w:t>The Bluetooth Special Interest Group (SIG)</w:t>
       </w:r>
-      <w:bookmarkEnd w:id="11"/>
+      <w:bookmarkEnd w:id="10"/>
     </w:p>
     <w:p>
       <w:r>
@@ -3616,11 +3614,11 @@
       <w:pPr>
         <w:pStyle w:val="Heading2"/>
       </w:pPr>
-      <w:bookmarkStart w:id="12" w:name="_Toc517721823"/>
+      <w:bookmarkStart w:id="11" w:name="_Toc517721823"/>
       <w:r>
         <w:t>Classic Bluetooth</w:t>
       </w:r>
-      <w:bookmarkEnd w:id="12"/>
+      <w:bookmarkEnd w:id="11"/>
     </w:p>
     <w:p>
       <w:r>
@@ -3843,11 +3841,11 @@
       <w:pPr>
         <w:pStyle w:val="Heading2"/>
       </w:pPr>
-      <w:bookmarkStart w:id="13" w:name="_Toc517721824"/>
+      <w:bookmarkStart w:id="12" w:name="_Toc517721824"/>
       <w:r>
         <w:t>Bluetooth Low Energy</w:t>
       </w:r>
-      <w:bookmarkEnd w:id="13"/>
+      <w:bookmarkEnd w:id="12"/>
     </w:p>
     <w:p>
       <w:r>
@@ -3975,11 +3973,11 @@
       <w:pPr>
         <w:pStyle w:val="Heading2"/>
       </w:pPr>
-      <w:bookmarkStart w:id="14" w:name="_Toc517721825"/>
+      <w:bookmarkStart w:id="13" w:name="_Toc517721825"/>
       <w:r>
         <w:t>Bluetooth History</w:t>
       </w:r>
-      <w:bookmarkEnd w:id="14"/>
+      <w:bookmarkEnd w:id="13"/>
     </w:p>
     <w:tbl>
       <w:tblPr>
@@ -4826,14 +4824,22 @@
       </w:tr>
     </w:tbl>
     <w:p>
+      <w:bookmarkStart w:id="14" w:name="_Toc517721826"/>
+    </w:p>
+    <w:p>
       <w:pPr>
         <w:pStyle w:val="Heading1"/>
       </w:pPr>
-      <w:bookmarkStart w:id="15" w:name="_Toc517721826"/>
-      <w:r>
+      <w:bookmarkStart w:id="15" w:name="_GoBack"/>
+      <w:bookmarkEnd w:id="15"/>
+      <w:r>
+        <w:br w:type="page"/>
+      </w:r>
+      <w:r>
+        <w:lastRenderedPageBreak/>
         <w:t>Tour of Chips</w:t>
       </w:r>
-      <w:bookmarkEnd w:id="15"/>
+      <w:bookmarkEnd w:id="14"/>
     </w:p>
     <w:tbl>
       <w:tblPr>
@@ -5198,10 +5204,43 @@
       </w:pPr>
     </w:p>
     <w:p>
+      <w:r>
+        <w:t xml:space="preserve">The Cypress CYW20719 is an enhanced ultra-low power (ULP), highly integrated, and dual-mode Bluetooth wireless MCU. By leveraging the all-inclusive development platform WICED Studio, it allows you to implement the industry’s smallest-footprint, lowest-power Bluetooth Low Energy (BLE) and dual mode Bluetooth applications quickly. CYW20719 is a Bluetooth 5.0 compliant SoC with support for Bluetooth Basic Rate (BR), Enhanced Data Rate (EDR), and BLE. CYW20719 supports all optional LE features as per Bluetooth core specification v4.2 and the LE 2 </w:t>
+      </w:r>
+      <w:proofErr w:type="spellStart"/>
+      <w:r>
+        <w:t>Mbps</w:t>
+      </w:r>
+      <w:proofErr w:type="spellEnd"/>
+      <w:r>
+        <w:t xml:space="preserve"> feature as per specification v5.0.</w:t>
+      </w:r>
+    </w:p>
+    <w:p>
+      <w:r>
+        <w:t>Manufactured using an advanced 40 nm CMOS low-power process, the CYW20719 employs the highest level of integration to eliminate all critical external components, thereby minimizing the device's footprint and the costs associated with implementing Bluetooth solutions. A 96 MHz CM4 CPU coupled with 1-MB on-chip flash and 2-MB ROM for stack and profiles offers significant processing power and flash space to customers for their applications. CYW20719 is the optimal solution for a range of battery-powered single/dual mode Bluetooth internet of things applications such as home automation, HID, wearables, audio, asset tracking, and so on.</w:t>
+      </w:r>
+    </w:p>
+    <w:p>
+      <w:pPr>
+        <w:rPr>
+          <w:rFonts w:eastAsia="Times New Roman"/>
+          <w:b/>
+          <w:bCs/>
+          <w:color w:val="1F4E79" w:themeColor="accent1" w:themeShade="80"/>
+          <w:sz w:val="28"/>
+          <w:szCs w:val="28"/>
+        </w:rPr>
+      </w:pPr>
+      <w:bookmarkStart w:id="16" w:name="_Toc517721827"/>
+      <w:r>
+        <w:br w:type="page"/>
+      </w:r>
+    </w:p>
+    <w:p>
       <w:pPr>
         <w:pStyle w:val="Heading1"/>
       </w:pPr>
-      <w:bookmarkStart w:id="16" w:name="_Toc517721827"/>
       <w:r>
         <w:lastRenderedPageBreak/>
         <w:t>Tour of Partners</w:t>
@@ -6539,27 +6578,14 @@
             <w:r>
               <w:t xml:space="preserve"> of </w:t>
             </w:r>
-            <w:r>
-              <w:fldChar w:fldCharType="begin"/>
-            </w:r>
-            <w:r>
-              <w:instrText xml:space="preserve"> NUMPAGES  </w:instrText>
-            </w:r>
-            <w:r>
-              <w:fldChar w:fldCharType="separate"/>
-            </w:r>
-            <w:r>
-              <w:rPr>
-                <w:noProof/>
-              </w:rPr>
-              <w:t>16</w:t>
-            </w:r>
-            <w:r>
-              <w:rPr>
-                <w:noProof/>
-              </w:rPr>
-              <w:fldChar w:fldCharType="end"/>
-            </w:r>
+            <w:fldSimple w:instr=" NUMPAGES  ">
+              <w:r>
+                <w:rPr>
+                  <w:noProof/>
+                </w:rPr>
+                <w:t>16</w:t>
+              </w:r>
+            </w:fldSimple>
           </w:p>
         </w:sdtContent>
       </w:sdt>
@@ -11697,7 +11723,7 @@
 </file>
 
 <file path=customXml/itemProps1.xml><?xml version="1.0" encoding="utf-8"?>
-<ds:datastoreItem xmlns:ds="http://schemas.openxmlformats.org/officeDocument/2006/customXml" ds:itemID="{C914B7E8-9CD2-4E35-9F2C-EAA6741A1189}">
+<ds:datastoreItem xmlns:ds="http://schemas.openxmlformats.org/officeDocument/2006/customXml" ds:itemID="{D8B75FC0-07A9-432E-A387-E574563A6FAE}">
   <ds:schemaRefs>
     <ds:schemaRef ds:uri="http://schemas.openxmlformats.org/officeDocument/2006/bibliography"/>
   </ds:schemaRefs>

</xml_diff>

<commit_message>
Changes as reported in India session
</commit_message>
<xml_diff>
--- a/labmanual/English/WBT101-01-Tour.docx
+++ b/labmanual/English/WBT101-01-Tour.docx
@@ -1,6 +1,6 @@
 
 <file path=word/document.xml><?xml version="1.0" encoding="utf-8"?>
-<w:document xmlns:wpc="http://schemas.microsoft.com/office/word/2010/wordprocessingCanvas" xmlns:cx="http://schemas.microsoft.com/office/drawing/2014/chartex" xmlns:cx1="http://schemas.microsoft.com/office/drawing/2015/9/8/chartex" xmlns:cx2="http://schemas.microsoft.com/office/drawing/2015/10/21/chartex" xmlns:cx3="http://schemas.microsoft.com/office/drawing/2016/5/9/chartex" xmlns:cx4="http://schemas.microsoft.com/office/drawing/2016/5/10/chartex" xmlns:cx5="http://schemas.microsoft.com/office/drawing/2016/5/11/chartex" xmlns:cx6="http://schemas.microsoft.com/office/drawing/2016/5/12/chartex" xmlns:cx7="http://schemas.microsoft.com/office/drawing/2016/5/13/chartex" xmlns:cx8="http://schemas.microsoft.com/office/drawing/2016/5/14/chartex" xmlns:mc="http://schemas.openxmlformats.org/markup-compatibility/2006" xmlns:aink="http://schemas.microsoft.com/office/drawing/2016/ink" xmlns:am3d="http://schemas.microsoft.com/office/drawing/2017/model3d" xmlns:o="urn:schemas-microsoft-com:office:office" xmlns:r="http://schemas.openxmlformats.org/officeDocument/2006/relationships" xmlns:m="http://schemas.openxmlformats.org/officeDocument/2006/math" xmlns:v="urn:schemas-microsoft-com:vml" xmlns:wp14="http://schemas.microsoft.com/office/word/2010/wordprocessingDrawing" xmlns:wp="http://schemas.openxmlformats.org/drawingml/2006/wordprocessingDrawing" xmlns:w10="urn:schemas-microsoft-com:office:word" xmlns:w="http://schemas.openxmlformats.org/wordprocessingml/2006/main" xmlns:w14="http://schemas.microsoft.com/office/word/2010/wordml" xmlns:w15="http://schemas.microsoft.com/office/word/2012/wordml" xmlns:w16cid="http://schemas.microsoft.com/office/word/2016/wordml/cid" xmlns:w16se="http://schemas.microsoft.com/office/word/2015/wordml/symex" xmlns:wpg="http://schemas.microsoft.com/office/word/2010/wordprocessingGroup" xmlns:wpi="http://schemas.microsoft.com/office/word/2010/wordprocessingInk" xmlns:wne="http://schemas.microsoft.com/office/word/2006/wordml" xmlns:wps="http://schemas.microsoft.com/office/word/2010/wordprocessingShape" mc:Ignorable="w14 w15 w16se w16cid wp14">
+<w:document xmlns:wpc="http://schemas.microsoft.com/office/word/2010/wordprocessingCanvas" xmlns:cx="http://schemas.microsoft.com/office/drawing/2014/chartex" xmlns:cx1="http://schemas.microsoft.com/office/drawing/2015/9/8/chartex" xmlns:cx2="http://schemas.microsoft.com/office/drawing/2015/10/21/chartex" xmlns:cx3="http://schemas.microsoft.com/office/drawing/2016/5/9/chartex" xmlns:cx4="http://schemas.microsoft.com/office/drawing/2016/5/10/chartex" xmlns:cx5="http://schemas.microsoft.com/office/drawing/2016/5/11/chartex" xmlns:mc="http://schemas.openxmlformats.org/markup-compatibility/2006" xmlns:o="urn:schemas-microsoft-com:office:office" xmlns:r="http://schemas.openxmlformats.org/officeDocument/2006/relationships" xmlns:m="http://schemas.openxmlformats.org/officeDocument/2006/math" xmlns:v="urn:schemas-microsoft-com:vml" xmlns:wp14="http://schemas.microsoft.com/office/word/2010/wordprocessingDrawing" xmlns:wp="http://schemas.openxmlformats.org/drawingml/2006/wordprocessingDrawing" xmlns:w10="urn:schemas-microsoft-com:office:word" xmlns:w="http://schemas.openxmlformats.org/wordprocessingml/2006/main" xmlns:w14="http://schemas.microsoft.com/office/word/2010/wordml" xmlns:w15="http://schemas.microsoft.com/office/word/2012/wordml" xmlns:w16se="http://schemas.microsoft.com/office/word/2015/wordml/symex" xmlns:wpg="http://schemas.microsoft.com/office/word/2010/wordprocessingGroup" xmlns:wpi="http://schemas.microsoft.com/office/word/2010/wordprocessingInk" xmlns:wne="http://schemas.microsoft.com/office/word/2006/wordml" xmlns:wps="http://schemas.microsoft.com/office/word/2010/wordprocessingShape" mc:Ignorable="w14 w15 w16se wp14">
   <w:body>
     <w:p>
       <w:pPr>
@@ -48,8 +48,6 @@
       <w:r>
         <w:t xml:space="preserve">¾ </w:t>
       </w:r>
-      <w:bookmarkStart w:id="1" w:name="_GoBack"/>
-      <w:bookmarkEnd w:id="1"/>
       <w:r>
         <w:t>Hour</w:t>
       </w:r>
@@ -524,12 +522,22 @@
         </w:rPr>
         <w:fldChar w:fldCharType="separate"/>
       </w:r>
-      <w:r>
-        <w:rPr>
-          <w:noProof/>
-        </w:rPr>
-        <w:t>9</w:t>
-      </w:r>
+      <w:ins w:id="1" w:author="Richa Dham" w:date="2018-12-12T19:02:00Z">
+        <w:r>
+          <w:rPr>
+            <w:noProof/>
+          </w:rPr>
+          <w:t>8</w:t>
+        </w:r>
+      </w:ins>
+      <w:del w:id="2" w:author="Richa Dham" w:date="2018-12-12T19:02:00Z">
+        <w:r>
+          <w:rPr>
+            <w:noProof/>
+          </w:rPr>
+          <w:delText>9</w:delText>
+        </w:r>
+      </w:del>
       <w:r>
         <w:rPr>
           <w:noProof/>
@@ -1478,7 +1486,7 @@
       <w:pPr>
         <w:pStyle w:val="Heading1"/>
       </w:pPr>
-      <w:bookmarkStart w:id="2" w:name="_Toc530067481"/>
+      <w:bookmarkStart w:id="3" w:name="_Toc530067481"/>
       <w:r>
         <w:lastRenderedPageBreak/>
         <w:t>Tour</w:t>
@@ -1486,22 +1494,22 @@
       <w:r>
         <w:t xml:space="preserve"> of WICED Studio SDK</w:t>
       </w:r>
-      <w:bookmarkEnd w:id="2"/>
+      <w:bookmarkEnd w:id="3"/>
     </w:p>
     <w:p>
       <w:pPr>
         <w:pStyle w:val="Heading2"/>
       </w:pPr>
-      <w:bookmarkStart w:id="3" w:name="_Ref473018303"/>
-      <w:bookmarkStart w:id="4" w:name="_Toc530067482"/>
+      <w:bookmarkStart w:id="4" w:name="_Ref473018303"/>
+      <w:bookmarkStart w:id="5" w:name="_Toc530067482"/>
       <w:r>
         <w:t xml:space="preserve">First </w:t>
       </w:r>
       <w:r>
         <w:t>Look</w:t>
       </w:r>
-      <w:bookmarkEnd w:id="3"/>
       <w:bookmarkEnd w:id="4"/>
+      <w:bookmarkEnd w:id="5"/>
     </w:p>
     <w:p>
       <w:r>
@@ -1893,12 +1901,12 @@
       <w:pPr>
         <w:pStyle w:val="Heading2"/>
       </w:pPr>
-      <w:bookmarkStart w:id="5" w:name="_Toc530067483"/>
+      <w:bookmarkStart w:id="6" w:name="_Toc530067483"/>
       <w:r>
         <w:lastRenderedPageBreak/>
         <w:t>Project Explorer</w:t>
       </w:r>
-      <w:bookmarkEnd w:id="5"/>
+      <w:bookmarkEnd w:id="6"/>
     </w:p>
     <w:p>
       <w:pPr>
@@ -2210,15 +2218,7 @@
     </w:p>
     <w:p>
       <w:r>
-        <w:t xml:space="preserve">The doc folder contains the documentation for the SDK Workspace. Of </w:t>
-      </w:r>
-      <w:proofErr w:type="gramStart"/>
-      <w:r>
-        <w:t>particular interest</w:t>
-      </w:r>
-      <w:proofErr w:type="gramEnd"/>
-      <w:r>
-        <w:t xml:space="preserve"> is the API.html file which documents all of the WICED API functions. It is usually easier to use that file if you open it in a web browser of your choice rather than from inside WICED Studio. You can do this from WICED Studio by right clicking on API.html and choosing </w:t>
+        <w:t xml:space="preserve">The doc folder contains the documentation for the SDK Workspace. Of particular interest is the API.html file which documents all of the WICED API functions. It is usually easier to use that file if you open it in a web browser of your choice rather than from inside WICED Studio. You can do this from WICED Studio by right clicking on API.html and choosing </w:t>
       </w:r>
       <w:r>
         <w:t>"</w:t>
@@ -2402,7 +2402,21 @@
         <w:rPr>
           <w:color w:val="000000" w:themeColor="text1"/>
         </w:rPr>
-        <w:t xml:space="preserve"> include folder contains header files that allow you to APIs for the different functions that your application requires. Many of these files and functions will be discussed in the next few chapters.</w:t>
+        <w:t xml:space="preserve"> include folder contains header files that allow you to </w:t>
+      </w:r>
+      <w:ins w:id="7" w:author="Richa Dham" w:date="2018-12-12T14:18:00Z">
+        <w:r>
+          <w:rPr>
+            <w:color w:val="000000" w:themeColor="text1"/>
+          </w:rPr>
+          <w:t xml:space="preserve">use </w:t>
+        </w:r>
+      </w:ins>
+      <w:r>
+        <w:rPr>
+          <w:color w:val="000000" w:themeColor="text1"/>
+        </w:rPr>
+        <w:t>APIs for the different functions that your application requires. Many of these files and functions will be discussed in the next few chapters.</w:t>
       </w:r>
     </w:p>
     <w:p>
@@ -2471,22 +2485,22 @@
       <w:pPr>
         <w:pStyle w:val="Heading1"/>
       </w:pPr>
-      <w:bookmarkStart w:id="6" w:name="_Toc530067484"/>
+      <w:bookmarkStart w:id="8" w:name="_Toc530067484"/>
       <w:r>
         <w:lastRenderedPageBreak/>
         <w:t>Tour of Documentation</w:t>
       </w:r>
-      <w:bookmarkEnd w:id="6"/>
+      <w:bookmarkEnd w:id="8"/>
     </w:p>
     <w:p>
       <w:pPr>
         <w:pStyle w:val="Heading2"/>
       </w:pPr>
-      <w:bookmarkStart w:id="7" w:name="_Toc530067485"/>
+      <w:bookmarkStart w:id="9" w:name="_Toc530067485"/>
       <w:r>
         <w:t>In the SDK Workspace</w:t>
       </w:r>
-      <w:bookmarkEnd w:id="7"/>
+      <w:bookmarkEnd w:id="9"/>
     </w:p>
     <w:p>
       <w:r>
@@ -2553,11 +2567,11 @@
       <w:pPr>
         <w:pStyle w:val="Heading2"/>
       </w:pPr>
-      <w:bookmarkStart w:id="8" w:name="_Toc530067486"/>
+      <w:bookmarkStart w:id="10" w:name="_Toc530067486"/>
       <w:r>
         <w:t>On the Web</w:t>
       </w:r>
-      <w:bookmarkEnd w:id="8"/>
+      <w:bookmarkEnd w:id="10"/>
     </w:p>
     <w:p>
       <w:r>
@@ -2670,71 +2684,140 @@
     <w:p>
       <w:pPr>
         <w:jc w:val="center"/>
-      </w:pPr>
-      <w:r>
-        <w:rPr>
-          <w:noProof/>
-        </w:rPr>
-        <w:drawing>
-          <wp:inline distT="0" distB="0" distL="0" distR="0" wp14:anchorId="2A40195A" wp14:editId="37459827">
-            <wp:extent cx="5943600" cy="3613150"/>
-            <wp:effectExtent l="0" t="0" r="0" b="6350"/>
-            <wp:docPr id="26" name="Picture 26"/>
-            <wp:cNvGraphicFramePr>
-              <a:graphicFrameLocks xmlns:a="http://schemas.openxmlformats.org/drawingml/2006/main" noChangeAspect="1"/>
-            </wp:cNvGraphicFramePr>
-            <a:graphic xmlns:a="http://schemas.openxmlformats.org/drawingml/2006/main">
-              <a:graphicData uri="http://schemas.openxmlformats.org/drawingml/2006/picture">
-                <pic:pic xmlns:pic="http://schemas.openxmlformats.org/drawingml/2006/picture">
-                  <pic:nvPicPr>
-                    <pic:cNvPr id="1" name=""/>
-                    <pic:cNvPicPr/>
-                  </pic:nvPicPr>
-                  <pic:blipFill>
-                    <a:blip r:embed="rId16"/>
-                    <a:stretch>
-                      <a:fillRect/>
-                    </a:stretch>
-                  </pic:blipFill>
-                  <pic:spPr>
-                    <a:xfrm>
-                      <a:off x="0" y="0"/>
-                      <a:ext cx="5943600" cy="3613150"/>
-                    </a:xfrm>
-                    <a:prstGeom prst="rect">
-                      <a:avLst/>
-                    </a:prstGeom>
-                  </pic:spPr>
-                </pic:pic>
-              </a:graphicData>
-            </a:graphic>
-          </wp:inline>
-        </w:drawing>
-      </w:r>
-    </w:p>
-    <w:p>
-      <w:pPr>
+        <w:rPr>
+          <w:ins w:id="11" w:author="Richa Dham" w:date="2018-12-12T15:13:00Z"/>
+        </w:rPr>
+      </w:pPr>
+      <w:del w:id="12" w:author="Richa Dham" w:date="2018-12-12T15:13:00Z">
+        <w:r>
+          <w:rPr>
+            <w:noProof/>
+          </w:rPr>
+          <w:drawing>
+            <wp:inline distT="0" distB="0" distL="0" distR="0" wp14:anchorId="2A40195A" wp14:editId="4EC06900">
+              <wp:extent cx="5943600" cy="3613150"/>
+              <wp:effectExtent l="0" t="0" r="0" b="6350"/>
+              <wp:docPr id="26" name="Picture 26"/>
+              <wp:cNvGraphicFramePr>
+                <a:graphicFrameLocks xmlns:a="http://schemas.openxmlformats.org/drawingml/2006/main" noChangeAspect="1"/>
+              </wp:cNvGraphicFramePr>
+              <a:graphic xmlns:a="http://schemas.openxmlformats.org/drawingml/2006/main">
+                <a:graphicData uri="http://schemas.openxmlformats.org/drawingml/2006/picture">
+                  <pic:pic xmlns:pic="http://schemas.openxmlformats.org/drawingml/2006/picture">
+                    <pic:nvPicPr>
+                      <pic:cNvPr id="1" name=""/>
+                      <pic:cNvPicPr/>
+                    </pic:nvPicPr>
+                    <pic:blipFill>
+                      <a:blip r:embed="rId16"/>
+                      <a:stretch>
+                        <a:fillRect/>
+                      </a:stretch>
+                    </pic:blipFill>
+                    <pic:spPr>
+                      <a:xfrm>
+                        <a:off x="0" y="0"/>
+                        <a:ext cx="5943600" cy="3613150"/>
+                      </a:xfrm>
+                      <a:prstGeom prst="rect">
+                        <a:avLst/>
+                      </a:prstGeom>
+                    </pic:spPr>
+                  </pic:pic>
+                </a:graphicData>
+              </a:graphic>
+            </wp:inline>
+          </w:drawing>
+        </w:r>
+      </w:del>
+    </w:p>
+    <w:p>
+      <w:pPr>
+        <w:jc w:val="center"/>
+        <w:rPr>
+          <w:del w:id="13" w:author="Richa Dham" w:date="2018-12-12T15:15:00Z"/>
+        </w:rPr>
+      </w:pPr>
+      <w:ins w:id="14" w:author="Richa Dham" w:date="2018-12-12T15:13:00Z">
+        <w:r>
+          <w:rPr>
+            <w:noProof/>
+          </w:rPr>
+          <w:drawing>
+            <wp:inline distT="0" distB="0" distL="0" distR="0" wp14:anchorId="7D2F05C7" wp14:editId="7E92607C">
+              <wp:extent cx="5561901" cy="3390495"/>
+              <wp:effectExtent l="0" t="0" r="1270" b="635"/>
+              <wp:docPr id="4" name="Picture 4"/>
+              <wp:cNvGraphicFramePr>
+                <a:graphicFrameLocks xmlns:a="http://schemas.openxmlformats.org/drawingml/2006/main" noChangeAspect="1"/>
+              </wp:cNvGraphicFramePr>
+              <a:graphic xmlns:a="http://schemas.openxmlformats.org/drawingml/2006/main">
+                <a:graphicData uri="http://schemas.openxmlformats.org/drawingml/2006/picture">
+                  <pic:pic xmlns:pic="http://schemas.openxmlformats.org/drawingml/2006/picture">
+                    <pic:nvPicPr>
+                      <pic:cNvPr id="1" name=""/>
+                      <pic:cNvPicPr/>
+                    </pic:nvPicPr>
+                    <pic:blipFill rotWithShape="1">
+                      <a:blip r:embed="rId17"/>
+                      <a:srcRect l="14539" t="17568" r="13760"/>
+                      <a:stretch/>
+                    </pic:blipFill>
+                    <pic:spPr bwMode="auto">
+                      <a:xfrm>
+                        <a:off x="0" y="0"/>
+                        <a:ext cx="5627880" cy="3430715"/>
+                      </a:xfrm>
+                      <a:prstGeom prst="rect">
+                        <a:avLst/>
+                      </a:prstGeom>
+                      <a:ln>
+                        <a:noFill/>
+                      </a:ln>
+                      <a:extLst>
+                        <a:ext uri="{53640926-AAD7-44D8-BBD7-CCE9431645EC}">
+                          <a14:shadowObscured xmlns:a14="http://schemas.microsoft.com/office/drawing/2010/main"/>
+                        </a:ext>
+                      </a:extLst>
+                    </pic:spPr>
+                  </pic:pic>
+                </a:graphicData>
+              </a:graphic>
+            </wp:inline>
+          </w:drawing>
+        </w:r>
+      </w:ins>
+    </w:p>
+    <w:p>
+      <w:pPr>
+        <w:jc w:val="center"/>
         <w:rPr>
           <w:rFonts w:ascii="Cambria" w:eastAsia="Times New Roman" w:hAnsi="Cambria"/>
           <w:b/>
           <w:bCs/>
           <w:color w:val="4F81BD"/>
         </w:rPr>
-      </w:pPr>
-      <w:r>
-        <w:br w:type="page"/>
-      </w:r>
+        <w:pPrChange w:id="15" w:author="Richa Dham" w:date="2018-12-12T15:15:00Z">
+          <w:pPr/>
+        </w:pPrChange>
+      </w:pPr>
+      <w:del w:id="16" w:author="Richa Dham" w:date="2018-12-12T15:15:00Z">
+        <w:r>
+          <w:lastRenderedPageBreak/>
+          <w:br w:type="page"/>
+        </w:r>
+      </w:del>
     </w:p>
     <w:p>
       <w:pPr>
         <w:pStyle w:val="Heading1"/>
       </w:pPr>
-      <w:bookmarkStart w:id="9" w:name="_Toc530067487"/>
+      <w:bookmarkStart w:id="17" w:name="_Toc530067487"/>
       <w:r>
         <w:lastRenderedPageBreak/>
         <w:t>Reporting Issues</w:t>
       </w:r>
-      <w:bookmarkEnd w:id="9"/>
+      <w:bookmarkEnd w:id="17"/>
     </w:p>
     <w:p>
       <w:r>
@@ -2760,7 +2843,7 @@
       </w:r>
     </w:p>
     <w:p>
-      <w:hyperlink r:id="rId17" w:history="1">
+      <w:hyperlink r:id="rId18" w:history="1">
         <w:r>
           <w:rPr>
             <w:rStyle w:val="Hyperlink"/>
@@ -2834,7 +2917,7 @@
                     <pic:cNvPicPr/>
                   </pic:nvPicPr>
                   <pic:blipFill>
-                    <a:blip r:embed="rId18"/>
+                    <a:blip r:embed="rId19"/>
                     <a:stretch>
                       <a:fillRect/>
                     </a:stretch>
@@ -2889,7 +2972,7 @@
       <w:pPr>
         <w:pStyle w:val="Heading1"/>
       </w:pPr>
-      <w:bookmarkStart w:id="10" w:name="_Toc530067488"/>
+      <w:bookmarkStart w:id="18" w:name="_Toc530067488"/>
       <w:r>
         <w:lastRenderedPageBreak/>
         <w:t xml:space="preserve">Tour of </w:t>
@@ -2897,7 +2980,7 @@
       <w:r>
         <w:t>Bluetooth</w:t>
       </w:r>
-      <w:bookmarkEnd w:id="10"/>
+      <w:bookmarkEnd w:id="18"/>
       <w:r>
         <w:t xml:space="preserve"> </w:t>
       </w:r>
@@ -2949,17 +3032,17 @@
       <w:pPr>
         <w:pStyle w:val="Heading2"/>
       </w:pPr>
-      <w:bookmarkStart w:id="11" w:name="_Toc530067489"/>
+      <w:bookmarkStart w:id="19" w:name="_Toc530067489"/>
       <w:r>
         <w:t>The Bluetooth Special Interest Group (SIG)</w:t>
       </w:r>
-      <w:bookmarkEnd w:id="11"/>
+      <w:bookmarkEnd w:id="19"/>
     </w:p>
     <w:p>
       <w:r>
         <w:t xml:space="preserve">The Bluetooth Special Interest Group is an industry consortium that owns the specifications for Bluetooth.  All the Bluetooth documentation is available at </w:t>
       </w:r>
-      <w:hyperlink r:id="rId19" w:history="1">
+      <w:hyperlink r:id="rId20" w:history="1">
         <w:r>
           <w:rPr>
             <w:rStyle w:val="Hyperlink"/>
@@ -2998,7 +3081,7 @@
                     <pic:cNvPicPr/>
                   </pic:nvPicPr>
                   <pic:blipFill rotWithShape="1">
-                    <a:blip r:embed="rId20"/>
+                    <a:blip r:embed="rId21"/>
                     <a:srcRect t="9500"/>
                     <a:stretch/>
                   </pic:blipFill>
@@ -3030,7 +3113,7 @@
       <w:r>
         <w:t xml:space="preserve">The current Bluetooth Specification is Version 5.0 is a 2822 page long document that can be downloaded from the Bluetooth SIG website at </w:t>
       </w:r>
-      <w:hyperlink r:id="rId21" w:history="1">
+      <w:hyperlink r:id="rId22" w:history="1">
         <w:r>
           <w:rPr>
             <w:rStyle w:val="Hyperlink"/>
@@ -3061,7 +3144,7 @@
                     <pic:cNvPicPr/>
                   </pic:nvPicPr>
                   <pic:blipFill rotWithShape="1">
-                    <a:blip r:embed="rId22"/>
+                    <a:blip r:embed="rId23"/>
                     <a:srcRect t="5962"/>
                     <a:stretch/>
                   </pic:blipFill>
@@ -3099,11 +3182,11 @@
       <w:pPr>
         <w:pStyle w:val="Heading2"/>
       </w:pPr>
-      <w:bookmarkStart w:id="12" w:name="_Toc530067490"/>
+      <w:bookmarkStart w:id="20" w:name="_Toc530067490"/>
       <w:r>
         <w:t>Classic Bluetooth</w:t>
       </w:r>
-      <w:bookmarkEnd w:id="12"/>
+      <w:bookmarkEnd w:id="20"/>
     </w:p>
     <w:p>
       <w:r>
@@ -3717,12 +3800,12 @@
       <w:pPr>
         <w:pStyle w:val="Heading2"/>
       </w:pPr>
-      <w:bookmarkStart w:id="13" w:name="_Toc530067491"/>
+      <w:bookmarkStart w:id="21" w:name="_Toc530067491"/>
       <w:r>
         <w:lastRenderedPageBreak/>
         <w:t>Bluetooth Low Energy</w:t>
       </w:r>
-      <w:bookmarkEnd w:id="13"/>
+      <w:bookmarkEnd w:id="21"/>
     </w:p>
     <w:p>
       <w:pPr>
@@ -3852,11 +3935,11 @@
       <w:pPr>
         <w:pStyle w:val="Heading2"/>
       </w:pPr>
-      <w:bookmarkStart w:id="14" w:name="_Toc530067492"/>
+      <w:bookmarkStart w:id="22" w:name="_Toc530067492"/>
       <w:r>
         <w:t>Bluetooth History</w:t>
       </w:r>
-      <w:bookmarkEnd w:id="14"/>
+      <w:bookmarkEnd w:id="22"/>
     </w:p>
     <w:tbl>
       <w:tblPr>
@@ -4080,21 +4163,7 @@
               <w:rPr>
                 <w:color w:val="000000" w:themeColor="text1"/>
               </w:rPr>
-              <w:t xml:space="preserve">Many </w:t>
-            </w:r>
-            <w:proofErr w:type="gramStart"/>
-            <w:r>
-              <w:rPr>
-                <w:color w:val="000000" w:themeColor="text1"/>
-              </w:rPr>
-              <w:t>bug</w:t>
-            </w:r>
-            <w:proofErr w:type="gramEnd"/>
-            <w:r>
-              <w:rPr>
-                <w:color w:val="000000" w:themeColor="text1"/>
-              </w:rPr>
-              <w:t xml:space="preserve"> fixes.</w:t>
+              <w:t>Many bug fixes.</w:t>
             </w:r>
           </w:p>
           <w:p>
@@ -4724,12 +4793,12 @@
       <w:r>
         <w:br w:type="page"/>
       </w:r>
-      <w:bookmarkStart w:id="15" w:name="_Toc530067493"/>
+      <w:bookmarkStart w:id="23" w:name="_Toc530067493"/>
       <w:r>
         <w:lastRenderedPageBreak/>
         <w:t>Tour of Chips</w:t>
       </w:r>
-      <w:bookmarkEnd w:id="15"/>
+      <w:bookmarkEnd w:id="23"/>
     </w:p>
     <w:tbl>
       <w:tblPr>
@@ -4948,20 +5017,20 @@
             <w:hideMark/>
           </w:tcPr>
           <w:p>
-            <w:commentRangeStart w:id="16"/>
+            <w:commentRangeStart w:id="24"/>
             <w:r>
               <w:rPr>
                 <w:bCs/>
               </w:rPr>
               <w:t>CYW20719</w:t>
             </w:r>
-            <w:commentRangeEnd w:id="16"/>
+            <w:commentRangeEnd w:id="24"/>
             <w:r>
               <w:rPr>
                 <w:rStyle w:val="CommentReference"/>
                 <w:rFonts w:asciiTheme="minorHAnsi" w:eastAsiaTheme="minorHAnsi" w:hAnsiTheme="minorHAnsi" w:cstheme="minorBidi"/>
               </w:rPr>
-              <w:commentReference w:id="16"/>
+              <w:commentReference w:id="24"/>
             </w:r>
           </w:p>
         </w:tc>
@@ -5099,16 +5168,16 @@
       <w:r>
         <w:t xml:space="preserve">Manufactured using an advanced 40 nm CMOS low-power process, the </w:t>
       </w:r>
-      <w:commentRangeStart w:id="17"/>
+      <w:commentRangeStart w:id="25"/>
       <w:r>
         <w:t xml:space="preserve">CYW20719 </w:t>
       </w:r>
-      <w:commentRangeEnd w:id="17"/>
+      <w:commentRangeEnd w:id="25"/>
       <w:r>
         <w:rPr>
           <w:rStyle w:val="CommentReference"/>
         </w:rPr>
-        <w:commentReference w:id="17"/>
+        <w:commentReference w:id="25"/>
       </w:r>
       <w:r>
         <w:t>employs the highest level of integration to eliminate all critical external components, thereby minimizing the device's footprint and the costs associated with implementing Bluetooth solutions. A 96 MHz CM4 CPU coupled with 1-MB on-chip flash and 2-MB ROM for stack and profiles offers significant processing power and flash space to customers for their applications. CYW20719 is the optimal solution for a range of battery-powered single/dual mode Bluetooth internet of things applications such as home automation, HID, wearables, audio, asset tracking, and so on.</w:t>
@@ -5133,12 +5202,12 @@
       <w:pPr>
         <w:pStyle w:val="Heading1"/>
       </w:pPr>
-      <w:bookmarkStart w:id="18" w:name="_Toc530067494"/>
+      <w:bookmarkStart w:id="26" w:name="_Toc530067494"/>
       <w:r>
         <w:lastRenderedPageBreak/>
         <w:t>Tour of Partners</w:t>
       </w:r>
-      <w:bookmarkEnd w:id="18"/>
+      <w:bookmarkEnd w:id="26"/>
     </w:p>
     <w:p>
       <w:r>
@@ -5246,7 +5315,7 @@
       <w:pPr>
         <w:pStyle w:val="Heading1"/>
       </w:pPr>
-      <w:bookmarkStart w:id="19" w:name="_Toc530067495"/>
+      <w:bookmarkStart w:id="27" w:name="_Toc530067495"/>
       <w:r>
         <w:rPr>
           <w:noProof/>
@@ -5313,28 +5382,61 @@
       <w:r>
         <w:t>Tour of Development Kits</w:t>
       </w:r>
-      <w:bookmarkEnd w:id="19"/>
+      <w:bookmarkEnd w:id="27"/>
     </w:p>
     <w:p>
       <w:pPr>
         <w:pStyle w:val="Heading2"/>
       </w:pPr>
-      <w:hyperlink r:id="rId30" w:history="1">
-        <w:bookmarkStart w:id="20" w:name="_Toc530067496"/>
+      <w:r>
+        <w:fldChar w:fldCharType="begin"/>
+      </w:r>
+      <w:ins w:id="28" w:author="Richa Dham" w:date="2018-12-12T15:19:00Z">
         <w:r>
-          <w:rPr>
-            <w:rStyle w:val="Hyperlink"/>
-          </w:rPr>
-          <w:t xml:space="preserve">Cypress </w:t>
+          <w:instrText>HYPERLINK "http://www.cypress.com/documentation/development-kitsboards/cyw920706wcdeval-evaluation-kit"</w:instrText>
         </w:r>
+      </w:ins>
+      <w:del w:id="29" w:author="Richa Dham" w:date="2018-12-12T15:19:00Z">
         <w:r>
-          <w:rPr>
-            <w:rStyle w:val="Hyperlink"/>
-          </w:rPr>
-          <w:t>CYW920706WCDEVAL</w:t>
+          <w:delInstrText xml:space="preserve"> HYPERLINK "http://www.cypress.com/documentation/development-kitsboards/bcm94343wwcd1evb-evaluation-and-development-kit" </w:delInstrText>
         </w:r>
-        <w:bookmarkEnd w:id="20"/>
-      </w:hyperlink>
+      </w:del>
+      <w:ins w:id="30" w:author="Richa Dham" w:date="2018-12-12T15:19:00Z"/>
+      <w:r>
+        <w:fldChar w:fldCharType="separate"/>
+      </w:r>
+      <w:bookmarkStart w:id="31" w:name="_Toc530067496"/>
+      <w:r>
+        <w:rPr>
+          <w:rStyle w:val="Hyperlink"/>
+        </w:rPr>
+        <w:t xml:space="preserve">Cypress </w:t>
+      </w:r>
+      <w:r>
+        <w:rPr>
+          <w:rStyle w:val="Hyperlink"/>
+        </w:rPr>
+        <w:t>CYW92</w:t>
+      </w:r>
+      <w:r>
+        <w:rPr>
+          <w:rStyle w:val="Hyperlink"/>
+        </w:rPr>
+        <w:t>0</w:t>
+      </w:r>
+      <w:r>
+        <w:rPr>
+          <w:rStyle w:val="Hyperlink"/>
+        </w:rPr>
+        <w:t>706WCDEVAL</w:t>
+      </w:r>
+      <w:bookmarkEnd w:id="31"/>
+      <w:r>
+        <w:rPr>
+          <w:rStyle w:val="Hyperlink"/>
+        </w:rPr>
+        <w:fldChar w:fldCharType="end"/>
+      </w:r>
       <w:r>
         <w:rPr>
           <w:noProof/>
@@ -5531,7 +5633,7 @@
                     <pic:cNvPicPr/>
                   </pic:nvPicPr>
                   <pic:blipFill>
-                    <a:blip r:embed="rId31"/>
+                    <a:blip r:embed="rId30"/>
                     <a:stretch>
                       <a:fillRect/>
                     </a:stretch>
@@ -5562,22 +5664,43 @@
       <w:pPr>
         <w:pStyle w:val="Heading2"/>
       </w:pPr>
-      <w:hyperlink r:id="rId32" w:history="1">
-        <w:bookmarkStart w:id="21" w:name="_Toc530067497"/>
+      <w:r>
+        <w:fldChar w:fldCharType="begin"/>
+      </w:r>
+      <w:ins w:id="32" w:author="Richa Dham" w:date="2018-12-12T15:20:00Z">
         <w:r>
-          <w:rPr>
-            <w:rStyle w:val="Hyperlink"/>
-          </w:rPr>
-          <w:t>Cypress CYW9</w:t>
+          <w:instrText>HYPERLINK "http://www.cypress.com/documentation/development-kitsboards/cyw920719q40evb-01-evaluation-kit"</w:instrText>
         </w:r>
+      </w:ins>
+      <w:del w:id="33" w:author="Richa Dham" w:date="2018-12-12T15:20:00Z">
         <w:r>
-          <w:rPr>
-            <w:rStyle w:val="Hyperlink"/>
-          </w:rPr>
-          <w:t>20719Q40EVB-01</w:t>
+          <w:delInstrText xml:space="preserve"> HYPERLINK "http://www.cypress.com/documentation/development-kitsboards/cyw943907aeval1f-evaluation-kit" </w:delInstrText>
         </w:r>
-        <w:bookmarkEnd w:id="21"/>
-      </w:hyperlink>
+      </w:del>
+      <w:ins w:id="34" w:author="Richa Dham" w:date="2018-12-12T15:20:00Z"/>
+      <w:r>
+        <w:fldChar w:fldCharType="separate"/>
+      </w:r>
+      <w:bookmarkStart w:id="35" w:name="_Toc530067497"/>
+      <w:r>
+        <w:rPr>
+          <w:rStyle w:val="Hyperlink"/>
+        </w:rPr>
+        <w:t>Cypress CYW9</w:t>
+      </w:r>
+      <w:r>
+        <w:rPr>
+          <w:rStyle w:val="Hyperlink"/>
+        </w:rPr>
+        <w:t>20719Q40EVB-01</w:t>
+      </w:r>
+      <w:bookmarkEnd w:id="35"/>
+      <w:r>
+        <w:rPr>
+          <w:rStyle w:val="Hyperlink"/>
+        </w:rPr>
+        <w:fldChar w:fldCharType="end"/>
+      </w:r>
     </w:p>
     <w:p>
       <w:pPr>
@@ -5779,7 +5902,7 @@
         <w:rPr>
           <w:rStyle w:val="CommentReference"/>
         </w:rPr>
-        <w:commentReference w:id="22"/>
+        <w:commentReference w:id="36"/>
       </w:r>
     </w:p>
     <w:p>
@@ -5798,21 +5921,21 @@
       <w:pPr>
         <w:pStyle w:val="Heading1"/>
       </w:pPr>
-      <w:bookmarkStart w:id="23" w:name="_Toc530067498"/>
+      <w:bookmarkStart w:id="37" w:name="_Toc530067498"/>
       <w:r>
         <w:t>Exercise(s)</w:t>
       </w:r>
-      <w:bookmarkEnd w:id="23"/>
+      <w:bookmarkEnd w:id="37"/>
     </w:p>
     <w:p>
       <w:pPr>
         <w:pStyle w:val="Exercise"/>
       </w:pPr>
-      <w:bookmarkStart w:id="24" w:name="_Toc530067499"/>
+      <w:bookmarkStart w:id="38" w:name="_Toc530067499"/>
       <w:r>
         <w:t>Create a forum account</w:t>
       </w:r>
-      <w:bookmarkEnd w:id="24"/>
+      <w:bookmarkEnd w:id="38"/>
     </w:p>
     <w:p>
       <w:pPr>
@@ -5826,7 +5949,7 @@
       <w:r>
         <w:t xml:space="preserve">Go to </w:t>
       </w:r>
-      <w:hyperlink r:id="rId33" w:history="1">
+      <w:hyperlink r:id="rId31" w:history="1">
         <w:r>
           <w:rPr>
             <w:rStyle w:val="Hyperlink"/>
@@ -6008,7 +6131,7 @@
               </wp:anchor>
             </w:drawing>
           </mc:Choice>
-          <mc:Fallback>
+          <mc:Fallback xmlns:w16cid="http://schemas.microsoft.com/office/word/2016/wordml/cid" xmlns:am3d="http://schemas.microsoft.com/office/drawing/2017/model3d" xmlns:aink="http://schemas.microsoft.com/office/drawing/2016/ink" xmlns:cx8="http://schemas.microsoft.com/office/drawing/2016/5/14/chartex" xmlns:cx7="http://schemas.microsoft.com/office/drawing/2016/5/13/chartex" xmlns:cx6="http://schemas.microsoft.com/office/drawing/2016/5/12/chartex">
             <w:pict>
               <v:rect w14:anchorId="425663A4" id="Rectangle 10" o:spid="_x0000_s1026" style="position:absolute;margin-left:138.35pt;margin-top:1pt;width:98.3pt;height:98.9pt;z-index:251662336;visibility:visible;mso-wrap-style:square;mso-wrap-distance-left:9pt;mso-wrap-distance-top:0;mso-wrap-distance-right:9pt;mso-wrap-distance-bottom:0;mso-position-horizontal:absolute;mso-position-horizontal-relative:text;mso-position-vertical:absolute;mso-position-vertical-relative:text;v-text-anchor:middle" o:gfxdata="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" filled="f" strokecolor="red" strokeweight="2.25pt"/>
             </w:pict>
@@ -6035,7 +6158,7 @@
                     <pic:cNvPicPr/>
                   </pic:nvPicPr>
                   <pic:blipFill>
-                    <a:blip r:embed="rId34"/>
+                    <a:blip r:embed="rId32"/>
                     <a:stretch>
                       <a:fillRect/>
                     </a:stretch>
@@ -6169,7 +6292,7 @@
               </wp:anchor>
             </w:drawing>
           </mc:Choice>
-          <mc:Fallback>
+          <mc:Fallback xmlns:w16cid="http://schemas.microsoft.com/office/word/2016/wordml/cid" xmlns:am3d="http://schemas.microsoft.com/office/drawing/2017/model3d" xmlns:aink="http://schemas.microsoft.com/office/drawing/2016/ink" xmlns:cx8="http://schemas.microsoft.com/office/drawing/2016/5/14/chartex" xmlns:cx7="http://schemas.microsoft.com/office/drawing/2016/5/13/chartex" xmlns:cx6="http://schemas.microsoft.com/office/drawing/2016/5/12/chartex">
             <w:pict>
               <v:rect w14:anchorId="0F97C280" id="Rectangle 11" o:spid="_x0000_s1026" style="position:absolute;margin-left:289.2pt;margin-top:113.55pt;width:75.75pt;height:25.6pt;z-index:251664384;visibility:visible;mso-wrap-style:square;mso-width-percent:0;mso-height-percent:0;mso-wrap-distance-left:9pt;mso-wrap-distance-top:0;mso-wrap-distance-right:9pt;mso-wrap-distance-bottom:0;mso-position-horizontal:absolute;mso-position-horizontal-relative:text;mso-position-vertical:absolute;mso-position-vertical-relative:text;mso-width-percent:0;mso-height-percent:0;mso-width-relative:margin;mso-height-relative:margin;v-text-anchor:middle" o:gfxdata="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" filled="f" strokecolor="red" strokeweight="2.25pt"/>
             </w:pict>
@@ -6196,7 +6319,7 @@
                     <pic:cNvPicPr/>
                   </pic:nvPicPr>
                   <pic:blipFill>
-                    <a:blip r:embed="rId35"/>
+                    <a:blip r:embed="rId33"/>
                     <a:stretch>
                       <a:fillRect/>
                     </a:stretch>
@@ -6233,15 +6356,12 @@
         <w:spacing w:after="120"/>
       </w:pPr>
       <w:r>
-        <w:t xml:space="preserve">Browse the existing forum articles or search for a </w:t>
-      </w:r>
-      <w:proofErr w:type="gramStart"/>
-      <w:r>
-        <w:t>particular topic</w:t>
-      </w:r>
-      <w:proofErr w:type="gramEnd"/>
-      <w:r>
-        <w:t xml:space="preserve"> that interests you.</w:t>
+        <w:t>Browse the existing forum articles or search for a particular top</w:t>
+      </w:r>
+      <w:bookmarkStart w:id="39" w:name="_GoBack"/>
+      <w:bookmarkEnd w:id="39"/>
+      <w:r>
+        <w:t>ic that interests you.</w:t>
       </w:r>
     </w:p>
     <w:p>
@@ -6261,12 +6381,12 @@
       <w:pPr>
         <w:pStyle w:val="Exercise"/>
       </w:pPr>
-      <w:bookmarkStart w:id="25" w:name="_Toc530067500"/>
+      <w:bookmarkStart w:id="40" w:name="_Toc530067500"/>
       <w:r>
         <w:lastRenderedPageBreak/>
         <w:t>Open the documentation</w:t>
       </w:r>
-      <w:bookmarkEnd w:id="25"/>
+      <w:bookmarkEnd w:id="40"/>
     </w:p>
     <w:p>
       <w:pPr>
@@ -6307,17 +6427,17 @@
       <w:pPr>
         <w:pStyle w:val="Exercise"/>
       </w:pPr>
-      <w:bookmarkStart w:id="26" w:name="_Toc530067501"/>
+      <w:bookmarkStart w:id="41" w:name="_Toc530067501"/>
       <w:r>
         <w:t>Download the Bluetooth Spec Version 5.0</w:t>
       </w:r>
-      <w:bookmarkEnd w:id="26"/>
+      <w:bookmarkEnd w:id="41"/>
     </w:p>
     <w:p>
       <w:r>
         <w:t xml:space="preserve">The spec can be found at: </w:t>
       </w:r>
-      <w:hyperlink r:id="rId36" w:history="1">
+      <w:hyperlink r:id="rId34" w:history="1">
         <w:r>
           <w:rPr>
             <w:rStyle w:val="Hyperlink"/>
@@ -6366,8 +6486,8 @@
     <w:p/>
     <w:p/>
     <w:sectPr>
-      <w:headerReference w:type="default" r:id="rId37"/>
-      <w:footerReference w:type="default" r:id="rId38"/>
+      <w:headerReference w:type="default" r:id="rId35"/>
+      <w:footerReference w:type="default" r:id="rId36"/>
       <w:pgSz w:w="12240" w:h="15840"/>
       <w:pgMar w:top="1440" w:right="1440" w:bottom="1440" w:left="1440" w:header="720" w:footer="720" w:gutter="0"/>
       <w:cols w:space="720"/>
@@ -6378,8 +6498,8 @@
 </file>
 
 <file path=word/comments.xml><?xml version="1.0" encoding="utf-8"?>
-<w:comments xmlns:wpc="http://schemas.microsoft.com/office/word/2010/wordprocessingCanvas" xmlns:cx="http://schemas.microsoft.com/office/drawing/2014/chartex" xmlns:cx1="http://schemas.microsoft.com/office/drawing/2015/9/8/chartex" xmlns:cx2="http://schemas.microsoft.com/office/drawing/2015/10/21/chartex" xmlns:cx3="http://schemas.microsoft.com/office/drawing/2016/5/9/chartex" xmlns:cx4="http://schemas.microsoft.com/office/drawing/2016/5/10/chartex" xmlns:cx5="http://schemas.microsoft.com/office/drawing/2016/5/11/chartex" xmlns:cx6="http://schemas.microsoft.com/office/drawing/2016/5/12/chartex" xmlns:cx7="http://schemas.microsoft.com/office/drawing/2016/5/13/chartex" xmlns:cx8="http://schemas.microsoft.com/office/drawing/2016/5/14/chartex" xmlns:mc="http://schemas.openxmlformats.org/markup-compatibility/2006" xmlns:aink="http://schemas.microsoft.com/office/drawing/2016/ink" xmlns:am3d="http://schemas.microsoft.com/office/drawing/2017/model3d" xmlns:o="urn:schemas-microsoft-com:office:office" xmlns:r="http://schemas.openxmlformats.org/officeDocument/2006/relationships" xmlns:m="http://schemas.openxmlformats.org/officeDocument/2006/math" xmlns:v="urn:schemas-microsoft-com:vml" xmlns:wp14="http://schemas.microsoft.com/office/word/2010/wordprocessingDrawing" xmlns:wp="http://schemas.openxmlformats.org/drawingml/2006/wordprocessingDrawing" xmlns:w10="urn:schemas-microsoft-com:office:word" xmlns:w="http://schemas.openxmlformats.org/wordprocessingml/2006/main" xmlns:w14="http://schemas.microsoft.com/office/word/2010/wordml" xmlns:w15="http://schemas.microsoft.com/office/word/2012/wordml" xmlns:w16cid="http://schemas.microsoft.com/office/word/2016/wordml/cid" xmlns:w16se="http://schemas.microsoft.com/office/word/2015/wordml/symex" xmlns:wpg="http://schemas.microsoft.com/office/word/2010/wordprocessingGroup" xmlns:wpi="http://schemas.microsoft.com/office/word/2010/wordprocessingInk" xmlns:wne="http://schemas.microsoft.com/office/word/2006/wordml" xmlns:wps="http://schemas.microsoft.com/office/word/2010/wordprocessingShape" mc:Ignorable="w14 w15 w16se w16cid wp14">
-  <w:comment w:id="16" w:author="Greg Landry" w:date="2018-09-08T16:55:00Z" w:initials="GL">
+<w:comments xmlns:wpc="http://schemas.microsoft.com/office/word/2010/wordprocessingCanvas" xmlns:cx="http://schemas.microsoft.com/office/drawing/2014/chartex" xmlns:cx1="http://schemas.microsoft.com/office/drawing/2015/9/8/chartex" xmlns:cx2="http://schemas.microsoft.com/office/drawing/2015/10/21/chartex" xmlns:cx3="http://schemas.microsoft.com/office/drawing/2016/5/9/chartex" xmlns:cx4="http://schemas.microsoft.com/office/drawing/2016/5/10/chartex" xmlns:cx5="http://schemas.microsoft.com/office/drawing/2016/5/11/chartex" xmlns:mc="http://schemas.openxmlformats.org/markup-compatibility/2006" xmlns:o="urn:schemas-microsoft-com:office:office" xmlns:r="http://schemas.openxmlformats.org/officeDocument/2006/relationships" xmlns:m="http://schemas.openxmlformats.org/officeDocument/2006/math" xmlns:v="urn:schemas-microsoft-com:vml" xmlns:wp14="http://schemas.microsoft.com/office/word/2010/wordprocessingDrawing" xmlns:wp="http://schemas.openxmlformats.org/drawingml/2006/wordprocessingDrawing" xmlns:w10="urn:schemas-microsoft-com:office:word" xmlns:w="http://schemas.openxmlformats.org/wordprocessingml/2006/main" xmlns:w14="http://schemas.microsoft.com/office/word/2010/wordml" xmlns:w15="http://schemas.microsoft.com/office/word/2012/wordml" xmlns:w16se="http://schemas.microsoft.com/office/word/2015/wordml/symex" xmlns:wpg="http://schemas.microsoft.com/office/word/2010/wordprocessingGroup" xmlns:wpi="http://schemas.microsoft.com/office/word/2010/wordprocessingInk" xmlns:wne="http://schemas.microsoft.com/office/word/2006/wordml" xmlns:wps="http://schemas.microsoft.com/office/word/2010/wordprocessingShape" mc:Ignorable="w14 w15 w16se wp14">
+  <w:comment w:id="24" w:author="Greg Landry" w:date="2018-09-08T16:55:00Z" w:initials="GL">
     <w:p>
       <w:pPr>
         <w:pStyle w:val="CommentText"/>
@@ -6395,7 +6515,7 @@
       </w:r>
     </w:p>
   </w:comment>
-  <w:comment w:id="17" w:author="Greg Landry" w:date="2018-09-08T16:55:00Z" w:initials="GL">
+  <w:comment w:id="25" w:author="Greg Landry" w:date="2018-09-08T16:55:00Z" w:initials="GL">
     <w:p>
       <w:pPr>
         <w:pStyle w:val="CommentText"/>
@@ -6411,7 +6531,7 @@
       </w:r>
     </w:p>
   </w:comment>
-  <w:comment w:id="22" w:author="Greg Landry" w:date="2018-09-08T16:55:00Z" w:initials="GL">
+  <w:comment w:id="36" w:author="Greg Landry" w:date="2018-09-08T16:55:00Z" w:initials="GL">
     <w:p>
       <w:pPr>
         <w:pStyle w:val="CommentText"/>
@@ -6431,22 +6551,15 @@
 </file>
 
 <file path=word/commentsExtended.xml><?xml version="1.0" encoding="utf-8"?>
-<w15:commentsEx xmlns:wpc="http://schemas.microsoft.com/office/word/2010/wordprocessingCanvas" xmlns:cx="http://schemas.microsoft.com/office/drawing/2014/chartex" xmlns:cx1="http://schemas.microsoft.com/office/drawing/2015/9/8/chartex" xmlns:cx2="http://schemas.microsoft.com/office/drawing/2015/10/21/chartex" xmlns:cx3="http://schemas.microsoft.com/office/drawing/2016/5/9/chartex" xmlns:cx4="http://schemas.microsoft.com/office/drawing/2016/5/10/chartex" xmlns:cx5="http://schemas.microsoft.com/office/drawing/2016/5/11/chartex" xmlns:cx6="http://schemas.microsoft.com/office/drawing/2016/5/12/chartex" xmlns:cx7="http://schemas.microsoft.com/office/drawing/2016/5/13/chartex" xmlns:cx8="http://schemas.microsoft.com/office/drawing/2016/5/14/chartex" xmlns:mc="http://schemas.openxmlformats.org/markup-compatibility/2006" xmlns:aink="http://schemas.microsoft.com/office/drawing/2016/ink" xmlns:am3d="http://schemas.microsoft.com/office/drawing/2017/model3d" xmlns:o="urn:schemas-microsoft-com:office:office" xmlns:r="http://schemas.openxmlformats.org/officeDocument/2006/relationships" xmlns:m="http://schemas.openxmlformats.org/officeDocument/2006/math" xmlns:v="urn:schemas-microsoft-com:vml" xmlns:wp14="http://schemas.microsoft.com/office/word/2010/wordprocessingDrawing" xmlns:wp="http://schemas.openxmlformats.org/drawingml/2006/wordprocessingDrawing" xmlns:w10="urn:schemas-microsoft-com:office:word" xmlns:w="http://schemas.openxmlformats.org/wordprocessingml/2006/main" xmlns:w14="http://schemas.microsoft.com/office/word/2010/wordml" xmlns:w15="http://schemas.microsoft.com/office/word/2012/wordml" xmlns:w16cid="http://schemas.microsoft.com/office/word/2016/wordml/cid" xmlns:w16se="http://schemas.microsoft.com/office/word/2015/wordml/symex" xmlns:wpg="http://schemas.microsoft.com/office/word/2010/wordprocessingGroup" xmlns:wpi="http://schemas.microsoft.com/office/word/2010/wordprocessingInk" xmlns:wne="http://schemas.microsoft.com/office/word/2006/wordml" xmlns:wps="http://schemas.microsoft.com/office/word/2010/wordprocessingShape" mc:Ignorable="w14 w15 w16se w16cid wp14">
+<w15:commentsEx xmlns:wpc="http://schemas.microsoft.com/office/word/2010/wordprocessingCanvas" xmlns:cx="http://schemas.microsoft.com/office/drawing/2014/chartex" xmlns:cx1="http://schemas.microsoft.com/office/drawing/2015/9/8/chartex" xmlns:cx2="http://schemas.microsoft.com/office/drawing/2015/10/21/chartex" xmlns:cx3="http://schemas.microsoft.com/office/drawing/2016/5/9/chartex" xmlns:cx4="http://schemas.microsoft.com/office/drawing/2016/5/10/chartex" xmlns:cx5="http://schemas.microsoft.com/office/drawing/2016/5/11/chartex" xmlns:mc="http://schemas.openxmlformats.org/markup-compatibility/2006" xmlns:o="urn:schemas-microsoft-com:office:office" xmlns:r="http://schemas.openxmlformats.org/officeDocument/2006/relationships" xmlns:m="http://schemas.openxmlformats.org/officeDocument/2006/math" xmlns:v="urn:schemas-microsoft-com:vml" xmlns:wp14="http://schemas.microsoft.com/office/word/2010/wordprocessingDrawing" xmlns:wp="http://schemas.openxmlformats.org/drawingml/2006/wordprocessingDrawing" xmlns:w10="urn:schemas-microsoft-com:office:word" xmlns:w="http://schemas.openxmlformats.org/wordprocessingml/2006/main" xmlns:w14="http://schemas.microsoft.com/office/word/2010/wordml" xmlns:w15="http://schemas.microsoft.com/office/word/2012/wordml" xmlns:w16se="http://schemas.microsoft.com/office/word/2015/wordml/symex" xmlns:wpg="http://schemas.microsoft.com/office/word/2010/wordprocessingGroup" xmlns:wpi="http://schemas.microsoft.com/office/word/2010/wordprocessingInk" xmlns:wne="http://schemas.microsoft.com/office/word/2006/wordml" xmlns:wps="http://schemas.microsoft.com/office/word/2010/wordprocessingShape" mc:Ignorable="w14 w15 w16se wp14">
   <w15:commentEx w15:paraId="62F8A734" w15:done="0"/>
   <w15:commentEx w15:paraId="0C79F4F7" w15:done="0"/>
   <w15:commentEx w15:paraId="40995064" w15:done="0"/>
 </w15:commentsEx>
 </file>
 
-<file path=word/commentsIds.xml><?xml version="1.0" encoding="utf-8"?>
-<w16cid:commentsIds xmlns:wpc="http://schemas.microsoft.com/office/word/2010/wordprocessingCanvas" xmlns:cx="http://schemas.microsoft.com/office/drawing/2014/chartex" xmlns:cx1="http://schemas.microsoft.com/office/drawing/2015/9/8/chartex" xmlns:cx2="http://schemas.microsoft.com/office/drawing/2015/10/21/chartex" xmlns:cx3="http://schemas.microsoft.com/office/drawing/2016/5/9/chartex" xmlns:cx4="http://schemas.microsoft.com/office/drawing/2016/5/10/chartex" xmlns:cx5="http://schemas.microsoft.com/office/drawing/2016/5/11/chartex" xmlns:cx6="http://schemas.microsoft.com/office/drawing/2016/5/12/chartex" xmlns:cx7="http://schemas.microsoft.com/office/drawing/2016/5/13/chartex" xmlns:cx8="http://schemas.microsoft.com/office/drawing/2016/5/14/chartex" xmlns:mc="http://schemas.openxmlformats.org/markup-compatibility/2006" xmlns:aink="http://schemas.microsoft.com/office/drawing/2016/ink" xmlns:am3d="http://schemas.microsoft.com/office/drawing/2017/model3d" xmlns:o="urn:schemas-microsoft-com:office:office" xmlns:r="http://schemas.openxmlformats.org/officeDocument/2006/relationships" xmlns:m="http://schemas.openxmlformats.org/officeDocument/2006/math" xmlns:v="urn:schemas-microsoft-com:vml" xmlns:wp14="http://schemas.microsoft.com/office/word/2010/wordprocessingDrawing" xmlns:wp="http://schemas.openxmlformats.org/drawingml/2006/wordprocessingDrawing" xmlns:w10="urn:schemas-microsoft-com:office:word" xmlns:w="http://schemas.openxmlformats.org/wordprocessingml/2006/main" xmlns:w14="http://schemas.microsoft.com/office/word/2010/wordml" xmlns:w15="http://schemas.microsoft.com/office/word/2012/wordml" xmlns:w16cid="http://schemas.microsoft.com/office/word/2016/wordml/cid" xmlns:w16se="http://schemas.microsoft.com/office/word/2015/wordml/symex" xmlns:wpg="http://schemas.microsoft.com/office/word/2010/wordprocessingGroup" xmlns:wpi="http://schemas.microsoft.com/office/word/2010/wordprocessingInk" xmlns:wne="http://schemas.microsoft.com/office/word/2006/wordml" xmlns:wps="http://schemas.microsoft.com/office/word/2010/wordprocessingShape" mc:Ignorable="w14 w15 w16se w16cid wp14">
-  <w16cid:commentId w16cid:paraId="62F8A734" w16cid:durableId="1F3E7D66"/>
-  <w16cid:commentId w16cid:paraId="0C79F4F7" w16cid:durableId="1F3E7D76"/>
-</w16cid:commentsIds>
-</file>
-
 <file path=word/endnotes.xml><?xml version="1.0" encoding="utf-8"?>
-<w:endnotes xmlns:wpc="http://schemas.microsoft.com/office/word/2010/wordprocessingCanvas" xmlns:cx="http://schemas.microsoft.com/office/drawing/2014/chartex" xmlns:cx1="http://schemas.microsoft.com/office/drawing/2015/9/8/chartex" xmlns:cx2="http://schemas.microsoft.com/office/drawing/2015/10/21/chartex" xmlns:cx3="http://schemas.microsoft.com/office/drawing/2016/5/9/chartex" xmlns:cx4="http://schemas.microsoft.com/office/drawing/2016/5/10/chartex" xmlns:cx5="http://schemas.microsoft.com/office/drawing/2016/5/11/chartex" xmlns:cx6="http://schemas.microsoft.com/office/drawing/2016/5/12/chartex" xmlns:cx7="http://schemas.microsoft.com/office/drawing/2016/5/13/chartex" xmlns:cx8="http://schemas.microsoft.com/office/drawing/2016/5/14/chartex" xmlns:mc="http://schemas.openxmlformats.org/markup-compatibility/2006" xmlns:aink="http://schemas.microsoft.com/office/drawing/2016/ink" xmlns:am3d="http://schemas.microsoft.com/office/drawing/2017/model3d" xmlns:o="urn:schemas-microsoft-com:office:office" xmlns:r="http://schemas.openxmlformats.org/officeDocument/2006/relationships" xmlns:m="http://schemas.openxmlformats.org/officeDocument/2006/math" xmlns:v="urn:schemas-microsoft-com:vml" xmlns:wp14="http://schemas.microsoft.com/office/word/2010/wordprocessingDrawing" xmlns:wp="http://schemas.openxmlformats.org/drawingml/2006/wordprocessingDrawing" xmlns:w10="urn:schemas-microsoft-com:office:word" xmlns:w="http://schemas.openxmlformats.org/wordprocessingml/2006/main" xmlns:w14="http://schemas.microsoft.com/office/word/2010/wordml" xmlns:w15="http://schemas.microsoft.com/office/word/2012/wordml" xmlns:w16cid="http://schemas.microsoft.com/office/word/2016/wordml/cid" xmlns:w16se="http://schemas.microsoft.com/office/word/2015/wordml/symex" xmlns:wpg="http://schemas.microsoft.com/office/word/2010/wordprocessingGroup" xmlns:wpi="http://schemas.microsoft.com/office/word/2010/wordprocessingInk" xmlns:wne="http://schemas.microsoft.com/office/word/2006/wordml" xmlns:wps="http://schemas.microsoft.com/office/word/2010/wordprocessingShape" mc:Ignorable="w14 w15 w16se w16cid wp14">
+<w:endnotes xmlns:wpc="http://schemas.microsoft.com/office/word/2010/wordprocessingCanvas" xmlns:cx="http://schemas.microsoft.com/office/drawing/2014/chartex" xmlns:cx1="http://schemas.microsoft.com/office/drawing/2015/9/8/chartex" xmlns:cx2="http://schemas.microsoft.com/office/drawing/2015/10/21/chartex" xmlns:cx3="http://schemas.microsoft.com/office/drawing/2016/5/9/chartex" xmlns:cx4="http://schemas.microsoft.com/office/drawing/2016/5/10/chartex" xmlns:cx5="http://schemas.microsoft.com/office/drawing/2016/5/11/chartex" xmlns:mc="http://schemas.openxmlformats.org/markup-compatibility/2006" xmlns:o="urn:schemas-microsoft-com:office:office" xmlns:r="http://schemas.openxmlformats.org/officeDocument/2006/relationships" xmlns:m="http://schemas.openxmlformats.org/officeDocument/2006/math" xmlns:v="urn:schemas-microsoft-com:vml" xmlns:wp14="http://schemas.microsoft.com/office/word/2010/wordprocessingDrawing" xmlns:wp="http://schemas.openxmlformats.org/drawingml/2006/wordprocessingDrawing" xmlns:w10="urn:schemas-microsoft-com:office:word" xmlns:w="http://schemas.openxmlformats.org/wordprocessingml/2006/main" xmlns:w14="http://schemas.microsoft.com/office/word/2010/wordml" xmlns:w15="http://schemas.microsoft.com/office/word/2012/wordml" xmlns:w16se="http://schemas.microsoft.com/office/word/2015/wordml/symex" xmlns:wpg="http://schemas.microsoft.com/office/word/2010/wordprocessingGroup" xmlns:wpi="http://schemas.microsoft.com/office/word/2010/wordprocessingInk" xmlns:wne="http://schemas.microsoft.com/office/word/2006/wordml" xmlns:wps="http://schemas.microsoft.com/office/word/2010/wordprocessingShape" mc:Ignorable="w14 w15 w16se wp14">
   <w:endnote w:type="separator" w:id="-1">
     <w:p>
       <w:r>
@@ -6465,7 +6578,7 @@
 </file>
 
 <file path=word/footer1.xml><?xml version="1.0" encoding="utf-8"?>
-<w:ftr xmlns:wpc="http://schemas.microsoft.com/office/word/2010/wordprocessingCanvas" xmlns:cx="http://schemas.microsoft.com/office/drawing/2014/chartex" xmlns:cx1="http://schemas.microsoft.com/office/drawing/2015/9/8/chartex" xmlns:cx2="http://schemas.microsoft.com/office/drawing/2015/10/21/chartex" xmlns:cx3="http://schemas.microsoft.com/office/drawing/2016/5/9/chartex" xmlns:cx4="http://schemas.microsoft.com/office/drawing/2016/5/10/chartex" xmlns:cx5="http://schemas.microsoft.com/office/drawing/2016/5/11/chartex" xmlns:cx6="http://schemas.microsoft.com/office/drawing/2016/5/12/chartex" xmlns:cx7="http://schemas.microsoft.com/office/drawing/2016/5/13/chartex" xmlns:cx8="http://schemas.microsoft.com/office/drawing/2016/5/14/chartex" xmlns:mc="http://schemas.openxmlformats.org/markup-compatibility/2006" xmlns:aink="http://schemas.microsoft.com/office/drawing/2016/ink" xmlns:am3d="http://schemas.microsoft.com/office/drawing/2017/model3d" xmlns:o="urn:schemas-microsoft-com:office:office" xmlns:r="http://schemas.openxmlformats.org/officeDocument/2006/relationships" xmlns:m="http://schemas.openxmlformats.org/officeDocument/2006/math" xmlns:v="urn:schemas-microsoft-com:vml" xmlns:wp14="http://schemas.microsoft.com/office/word/2010/wordprocessingDrawing" xmlns:wp="http://schemas.openxmlformats.org/drawingml/2006/wordprocessingDrawing" xmlns:w10="urn:schemas-microsoft-com:office:word" xmlns:w="http://schemas.openxmlformats.org/wordprocessingml/2006/main" xmlns:w14="http://schemas.microsoft.com/office/word/2010/wordml" xmlns:w15="http://schemas.microsoft.com/office/word/2012/wordml" xmlns:w16cid="http://schemas.microsoft.com/office/word/2016/wordml/cid" xmlns:w16se="http://schemas.microsoft.com/office/word/2015/wordml/symex" xmlns:wpg="http://schemas.microsoft.com/office/word/2010/wordprocessingGroup" xmlns:wpi="http://schemas.microsoft.com/office/word/2010/wordprocessingInk" xmlns:wne="http://schemas.microsoft.com/office/word/2006/wordml" xmlns:wps="http://schemas.microsoft.com/office/word/2010/wordprocessingShape" mc:Ignorable="w14 w15 w16se w16cid wp14">
+<w:ftr xmlns:wpc="http://schemas.microsoft.com/office/word/2010/wordprocessingCanvas" xmlns:cx="http://schemas.microsoft.com/office/drawing/2014/chartex" xmlns:cx1="http://schemas.microsoft.com/office/drawing/2015/9/8/chartex" xmlns:cx2="http://schemas.microsoft.com/office/drawing/2015/10/21/chartex" xmlns:cx3="http://schemas.microsoft.com/office/drawing/2016/5/9/chartex" xmlns:cx4="http://schemas.microsoft.com/office/drawing/2016/5/10/chartex" xmlns:cx5="http://schemas.microsoft.com/office/drawing/2016/5/11/chartex" xmlns:mc="http://schemas.openxmlformats.org/markup-compatibility/2006" xmlns:o="urn:schemas-microsoft-com:office:office" xmlns:r="http://schemas.openxmlformats.org/officeDocument/2006/relationships" xmlns:m="http://schemas.openxmlformats.org/officeDocument/2006/math" xmlns:v="urn:schemas-microsoft-com:vml" xmlns:wp14="http://schemas.microsoft.com/office/word/2010/wordprocessingDrawing" xmlns:wp="http://schemas.openxmlformats.org/drawingml/2006/wordprocessingDrawing" xmlns:w10="urn:schemas-microsoft-com:office:word" xmlns:w="http://schemas.openxmlformats.org/wordprocessingml/2006/main" xmlns:w14="http://schemas.microsoft.com/office/word/2010/wordml" xmlns:w15="http://schemas.microsoft.com/office/word/2012/wordml" xmlns:w16se="http://schemas.microsoft.com/office/word/2015/wordml/symex" xmlns:wpg="http://schemas.microsoft.com/office/word/2010/wordprocessingGroup" xmlns:wpi="http://schemas.microsoft.com/office/word/2010/wordprocessingInk" xmlns:wne="http://schemas.microsoft.com/office/word/2006/wordml" xmlns:wps="http://schemas.microsoft.com/office/word/2010/wordprocessingShape" mc:Ignorable="w14 w15 w16se wp14">
   <w:sdt>
     <w:sdtPr>
       <w:id w:val="-2068479625"/>
@@ -6523,7 +6636,7 @@
               <w:rPr>
                 <w:noProof/>
               </w:rPr>
-              <w:t>2</w:t>
+              <w:t>1</w:t>
             </w:r>
             <w:r>
               <w:fldChar w:fldCharType="end"/>
@@ -6553,7 +6666,7 @@
               <w:rPr>
                 <w:noProof/>
               </w:rPr>
-              <w:t>16</w:t>
+              <w:t>18</w:t>
             </w:r>
             <w:r>
               <w:rPr>
@@ -6575,7 +6688,7 @@
 </file>
 
 <file path=word/footnotes.xml><?xml version="1.0" encoding="utf-8"?>
-<w:footnotes xmlns:wpc="http://schemas.microsoft.com/office/word/2010/wordprocessingCanvas" xmlns:cx="http://schemas.microsoft.com/office/drawing/2014/chartex" xmlns:cx1="http://schemas.microsoft.com/office/drawing/2015/9/8/chartex" xmlns:cx2="http://schemas.microsoft.com/office/drawing/2015/10/21/chartex" xmlns:cx3="http://schemas.microsoft.com/office/drawing/2016/5/9/chartex" xmlns:cx4="http://schemas.microsoft.com/office/drawing/2016/5/10/chartex" xmlns:cx5="http://schemas.microsoft.com/office/drawing/2016/5/11/chartex" xmlns:cx6="http://schemas.microsoft.com/office/drawing/2016/5/12/chartex" xmlns:cx7="http://schemas.microsoft.com/office/drawing/2016/5/13/chartex" xmlns:cx8="http://schemas.microsoft.com/office/drawing/2016/5/14/chartex" xmlns:mc="http://schemas.openxmlformats.org/markup-compatibility/2006" xmlns:aink="http://schemas.microsoft.com/office/drawing/2016/ink" xmlns:am3d="http://schemas.microsoft.com/office/drawing/2017/model3d" xmlns:o="urn:schemas-microsoft-com:office:office" xmlns:r="http://schemas.openxmlformats.org/officeDocument/2006/relationships" xmlns:m="http://schemas.openxmlformats.org/officeDocument/2006/math" xmlns:v="urn:schemas-microsoft-com:vml" xmlns:wp14="http://schemas.microsoft.com/office/word/2010/wordprocessingDrawing" xmlns:wp="http://schemas.openxmlformats.org/drawingml/2006/wordprocessingDrawing" xmlns:w10="urn:schemas-microsoft-com:office:word" xmlns:w="http://schemas.openxmlformats.org/wordprocessingml/2006/main" xmlns:w14="http://schemas.microsoft.com/office/word/2010/wordml" xmlns:w15="http://schemas.microsoft.com/office/word/2012/wordml" xmlns:w16cid="http://schemas.microsoft.com/office/word/2016/wordml/cid" xmlns:w16se="http://schemas.microsoft.com/office/word/2015/wordml/symex" xmlns:wpg="http://schemas.microsoft.com/office/word/2010/wordprocessingGroup" xmlns:wpi="http://schemas.microsoft.com/office/word/2010/wordprocessingInk" xmlns:wne="http://schemas.microsoft.com/office/word/2006/wordml" xmlns:wps="http://schemas.microsoft.com/office/word/2010/wordprocessingShape" mc:Ignorable="w14 w15 w16se w16cid wp14">
+<w:footnotes xmlns:wpc="http://schemas.microsoft.com/office/word/2010/wordprocessingCanvas" xmlns:cx="http://schemas.microsoft.com/office/drawing/2014/chartex" xmlns:cx1="http://schemas.microsoft.com/office/drawing/2015/9/8/chartex" xmlns:cx2="http://schemas.microsoft.com/office/drawing/2015/10/21/chartex" xmlns:cx3="http://schemas.microsoft.com/office/drawing/2016/5/9/chartex" xmlns:cx4="http://schemas.microsoft.com/office/drawing/2016/5/10/chartex" xmlns:cx5="http://schemas.microsoft.com/office/drawing/2016/5/11/chartex" xmlns:mc="http://schemas.openxmlformats.org/markup-compatibility/2006" xmlns:o="urn:schemas-microsoft-com:office:office" xmlns:r="http://schemas.openxmlformats.org/officeDocument/2006/relationships" xmlns:m="http://schemas.openxmlformats.org/officeDocument/2006/math" xmlns:v="urn:schemas-microsoft-com:vml" xmlns:wp14="http://schemas.microsoft.com/office/word/2010/wordprocessingDrawing" xmlns:wp="http://schemas.openxmlformats.org/drawingml/2006/wordprocessingDrawing" xmlns:w10="urn:schemas-microsoft-com:office:word" xmlns:w="http://schemas.openxmlformats.org/wordprocessingml/2006/main" xmlns:w14="http://schemas.microsoft.com/office/word/2010/wordml" xmlns:w15="http://schemas.microsoft.com/office/word/2012/wordml" xmlns:w16se="http://schemas.microsoft.com/office/word/2015/wordml/symex" xmlns:wpg="http://schemas.microsoft.com/office/word/2010/wordprocessingGroup" xmlns:wpi="http://schemas.microsoft.com/office/word/2010/wordprocessingInk" xmlns:wne="http://schemas.microsoft.com/office/word/2006/wordml" xmlns:wps="http://schemas.microsoft.com/office/word/2010/wordprocessingShape" mc:Ignorable="w14 w15 w16se wp14">
   <w:footnote w:type="separator" w:id="-1">
     <w:p>
       <w:r>
@@ -6594,7 +6707,7 @@
 </file>
 
 <file path=word/header1.xml><?xml version="1.0" encoding="utf-8"?>
-<w:hdr xmlns:wpc="http://schemas.microsoft.com/office/word/2010/wordprocessingCanvas" xmlns:cx="http://schemas.microsoft.com/office/drawing/2014/chartex" xmlns:cx1="http://schemas.microsoft.com/office/drawing/2015/9/8/chartex" xmlns:cx2="http://schemas.microsoft.com/office/drawing/2015/10/21/chartex" xmlns:cx3="http://schemas.microsoft.com/office/drawing/2016/5/9/chartex" xmlns:cx4="http://schemas.microsoft.com/office/drawing/2016/5/10/chartex" xmlns:cx5="http://schemas.microsoft.com/office/drawing/2016/5/11/chartex" xmlns:cx6="http://schemas.microsoft.com/office/drawing/2016/5/12/chartex" xmlns:cx7="http://schemas.microsoft.com/office/drawing/2016/5/13/chartex" xmlns:cx8="http://schemas.microsoft.com/office/drawing/2016/5/14/chartex" xmlns:mc="http://schemas.openxmlformats.org/markup-compatibility/2006" xmlns:aink="http://schemas.microsoft.com/office/drawing/2016/ink" xmlns:am3d="http://schemas.microsoft.com/office/drawing/2017/model3d" xmlns:o="urn:schemas-microsoft-com:office:office" xmlns:r="http://schemas.openxmlformats.org/officeDocument/2006/relationships" xmlns:m="http://schemas.openxmlformats.org/officeDocument/2006/math" xmlns:v="urn:schemas-microsoft-com:vml" xmlns:wp14="http://schemas.microsoft.com/office/word/2010/wordprocessingDrawing" xmlns:wp="http://schemas.openxmlformats.org/drawingml/2006/wordprocessingDrawing" xmlns:w10="urn:schemas-microsoft-com:office:word" xmlns:w="http://schemas.openxmlformats.org/wordprocessingml/2006/main" xmlns:w14="http://schemas.microsoft.com/office/word/2010/wordml" xmlns:w15="http://schemas.microsoft.com/office/word/2012/wordml" xmlns:w16cid="http://schemas.microsoft.com/office/word/2016/wordml/cid" xmlns:w16se="http://schemas.microsoft.com/office/word/2015/wordml/symex" xmlns:wpg="http://schemas.microsoft.com/office/word/2010/wordprocessingGroup" xmlns:wpi="http://schemas.microsoft.com/office/word/2010/wordprocessingInk" xmlns:wne="http://schemas.microsoft.com/office/word/2006/wordml" xmlns:wps="http://schemas.microsoft.com/office/word/2010/wordprocessingShape" mc:Ignorable="w14 w15 w16se w16cid wp14">
+<w:hdr xmlns:wpc="http://schemas.microsoft.com/office/word/2010/wordprocessingCanvas" xmlns:cx="http://schemas.microsoft.com/office/drawing/2014/chartex" xmlns:cx1="http://schemas.microsoft.com/office/drawing/2015/9/8/chartex" xmlns:cx2="http://schemas.microsoft.com/office/drawing/2015/10/21/chartex" xmlns:cx3="http://schemas.microsoft.com/office/drawing/2016/5/9/chartex" xmlns:cx4="http://schemas.microsoft.com/office/drawing/2016/5/10/chartex" xmlns:cx5="http://schemas.microsoft.com/office/drawing/2016/5/11/chartex" xmlns:mc="http://schemas.openxmlformats.org/markup-compatibility/2006" xmlns:o="urn:schemas-microsoft-com:office:office" xmlns:r="http://schemas.openxmlformats.org/officeDocument/2006/relationships" xmlns:m="http://schemas.openxmlformats.org/officeDocument/2006/math" xmlns:v="urn:schemas-microsoft-com:vml" xmlns:wp14="http://schemas.microsoft.com/office/word/2010/wordprocessingDrawing" xmlns:wp="http://schemas.openxmlformats.org/drawingml/2006/wordprocessingDrawing" xmlns:w10="urn:schemas-microsoft-com:office:word" xmlns:w="http://schemas.openxmlformats.org/wordprocessingml/2006/main" xmlns:w14="http://schemas.microsoft.com/office/word/2010/wordml" xmlns:w15="http://schemas.microsoft.com/office/word/2012/wordml" xmlns:w16se="http://schemas.microsoft.com/office/word/2015/wordml/symex" xmlns:wpg="http://schemas.microsoft.com/office/word/2010/wordprocessingGroup" xmlns:wpi="http://schemas.microsoft.com/office/word/2010/wordprocessingInk" xmlns:wne="http://schemas.microsoft.com/office/word/2006/wordml" xmlns:wps="http://schemas.microsoft.com/office/word/2010/wordprocessingShape" mc:Ignorable="w14 w15 w16se wp14">
   <w:p>
     <w:pPr>
       <w:pStyle w:val="Header"/>
@@ -6656,7 +6769,7 @@
 </file>
 
 <file path=word/numbering.xml><?xml version="1.0" encoding="utf-8"?>
-<w:numbering xmlns:wpc="http://schemas.microsoft.com/office/word/2010/wordprocessingCanvas" xmlns:cx="http://schemas.microsoft.com/office/drawing/2014/chartex" xmlns:cx1="http://schemas.microsoft.com/office/drawing/2015/9/8/chartex" xmlns:cx2="http://schemas.microsoft.com/office/drawing/2015/10/21/chartex" xmlns:cx3="http://schemas.microsoft.com/office/drawing/2016/5/9/chartex" xmlns:cx4="http://schemas.microsoft.com/office/drawing/2016/5/10/chartex" xmlns:cx5="http://schemas.microsoft.com/office/drawing/2016/5/11/chartex" xmlns:cx6="http://schemas.microsoft.com/office/drawing/2016/5/12/chartex" xmlns:cx7="http://schemas.microsoft.com/office/drawing/2016/5/13/chartex" xmlns:cx8="http://schemas.microsoft.com/office/drawing/2016/5/14/chartex" xmlns:mc="http://schemas.openxmlformats.org/markup-compatibility/2006" xmlns:aink="http://schemas.microsoft.com/office/drawing/2016/ink" xmlns:am3d="http://schemas.microsoft.com/office/drawing/2017/model3d" xmlns:o="urn:schemas-microsoft-com:office:office" xmlns:r="http://schemas.openxmlformats.org/officeDocument/2006/relationships" xmlns:m="http://schemas.openxmlformats.org/officeDocument/2006/math" xmlns:v="urn:schemas-microsoft-com:vml" xmlns:wp14="http://schemas.microsoft.com/office/word/2010/wordprocessingDrawing" xmlns:wp="http://schemas.openxmlformats.org/drawingml/2006/wordprocessingDrawing" xmlns:w10="urn:schemas-microsoft-com:office:word" xmlns:w="http://schemas.openxmlformats.org/wordprocessingml/2006/main" xmlns:w14="http://schemas.microsoft.com/office/word/2010/wordml" xmlns:w15="http://schemas.microsoft.com/office/word/2012/wordml" xmlns:w16cid="http://schemas.microsoft.com/office/word/2016/wordml/cid" xmlns:w16se="http://schemas.microsoft.com/office/word/2015/wordml/symex" xmlns:wpg="http://schemas.microsoft.com/office/word/2010/wordprocessingGroup" xmlns:wpi="http://schemas.microsoft.com/office/word/2010/wordprocessingInk" xmlns:wne="http://schemas.microsoft.com/office/word/2006/wordml" xmlns:wps="http://schemas.microsoft.com/office/word/2010/wordprocessingShape" mc:Ignorable="w14 w15 w16se w16cid wp14">
+<w:numbering xmlns:wpc="http://schemas.microsoft.com/office/word/2010/wordprocessingCanvas" xmlns:cx="http://schemas.microsoft.com/office/drawing/2014/chartex" xmlns:cx1="http://schemas.microsoft.com/office/drawing/2015/9/8/chartex" xmlns:cx2="http://schemas.microsoft.com/office/drawing/2015/10/21/chartex" xmlns:cx3="http://schemas.microsoft.com/office/drawing/2016/5/9/chartex" xmlns:cx4="http://schemas.microsoft.com/office/drawing/2016/5/10/chartex" xmlns:cx5="http://schemas.microsoft.com/office/drawing/2016/5/11/chartex" xmlns:mc="http://schemas.openxmlformats.org/markup-compatibility/2006" xmlns:o="urn:schemas-microsoft-com:office:office" xmlns:r="http://schemas.openxmlformats.org/officeDocument/2006/relationships" xmlns:m="http://schemas.openxmlformats.org/officeDocument/2006/math" xmlns:v="urn:schemas-microsoft-com:vml" xmlns:wp14="http://schemas.microsoft.com/office/word/2010/wordprocessingDrawing" xmlns:wp="http://schemas.openxmlformats.org/drawingml/2006/wordprocessingDrawing" xmlns:w10="urn:schemas-microsoft-com:office:word" xmlns:w="http://schemas.openxmlformats.org/wordprocessingml/2006/main" xmlns:w14="http://schemas.microsoft.com/office/word/2010/wordml" xmlns:w15="http://schemas.microsoft.com/office/word/2012/wordml" xmlns:w16se="http://schemas.microsoft.com/office/word/2015/wordml/symex" xmlns:wpg="http://schemas.microsoft.com/office/word/2010/wordprocessingGroup" xmlns:wpi="http://schemas.microsoft.com/office/word/2010/wordprocessingInk" xmlns:wne="http://schemas.microsoft.com/office/word/2006/wordml" xmlns:wps="http://schemas.microsoft.com/office/word/2010/wordprocessingShape" mc:Ignorable="w14 w15 w16se wp14">
   <w:abstractNum w:abstractNumId="0" w15:restartNumberingAfterBreak="0">
     <w:nsid w:val="09497205"/>
     <w:multiLevelType w:val="hybridMultilevel"/>
@@ -10278,7 +10391,10 @@
 </file>
 
 <file path=word/people.xml><?xml version="1.0" encoding="utf-8"?>
-<w15:people xmlns:wpc="http://schemas.microsoft.com/office/word/2010/wordprocessingCanvas" xmlns:cx="http://schemas.microsoft.com/office/drawing/2014/chartex" xmlns:cx1="http://schemas.microsoft.com/office/drawing/2015/9/8/chartex" xmlns:cx2="http://schemas.microsoft.com/office/drawing/2015/10/21/chartex" xmlns:cx3="http://schemas.microsoft.com/office/drawing/2016/5/9/chartex" xmlns:cx4="http://schemas.microsoft.com/office/drawing/2016/5/10/chartex" xmlns:cx5="http://schemas.microsoft.com/office/drawing/2016/5/11/chartex" xmlns:cx6="http://schemas.microsoft.com/office/drawing/2016/5/12/chartex" xmlns:cx7="http://schemas.microsoft.com/office/drawing/2016/5/13/chartex" xmlns:cx8="http://schemas.microsoft.com/office/drawing/2016/5/14/chartex" xmlns:mc="http://schemas.openxmlformats.org/markup-compatibility/2006" xmlns:aink="http://schemas.microsoft.com/office/drawing/2016/ink" xmlns:am3d="http://schemas.microsoft.com/office/drawing/2017/model3d" xmlns:o="urn:schemas-microsoft-com:office:office" xmlns:r="http://schemas.openxmlformats.org/officeDocument/2006/relationships" xmlns:m="http://schemas.openxmlformats.org/officeDocument/2006/math" xmlns:v="urn:schemas-microsoft-com:vml" xmlns:wp14="http://schemas.microsoft.com/office/word/2010/wordprocessingDrawing" xmlns:wp="http://schemas.openxmlformats.org/drawingml/2006/wordprocessingDrawing" xmlns:w10="urn:schemas-microsoft-com:office:word" xmlns:w="http://schemas.openxmlformats.org/wordprocessingml/2006/main" xmlns:w14="http://schemas.microsoft.com/office/word/2010/wordml" xmlns:w15="http://schemas.microsoft.com/office/word/2012/wordml" xmlns:w16cid="http://schemas.microsoft.com/office/word/2016/wordml/cid" xmlns:w16se="http://schemas.microsoft.com/office/word/2015/wordml/symex" xmlns:wpg="http://schemas.microsoft.com/office/word/2010/wordprocessingGroup" xmlns:wpi="http://schemas.microsoft.com/office/word/2010/wordprocessingInk" xmlns:wne="http://schemas.microsoft.com/office/word/2006/wordml" xmlns:wps="http://schemas.microsoft.com/office/word/2010/wordprocessingShape" mc:Ignorable="w14 w15 w16se w16cid wp14">
+<w15:people xmlns:wpc="http://schemas.microsoft.com/office/word/2010/wordprocessingCanvas" xmlns:cx="http://schemas.microsoft.com/office/drawing/2014/chartex" xmlns:cx1="http://schemas.microsoft.com/office/drawing/2015/9/8/chartex" xmlns:cx2="http://schemas.microsoft.com/office/drawing/2015/10/21/chartex" xmlns:cx3="http://schemas.microsoft.com/office/drawing/2016/5/9/chartex" xmlns:cx4="http://schemas.microsoft.com/office/drawing/2016/5/10/chartex" xmlns:cx5="http://schemas.microsoft.com/office/drawing/2016/5/11/chartex" xmlns:mc="http://schemas.openxmlformats.org/markup-compatibility/2006" xmlns:o="urn:schemas-microsoft-com:office:office" xmlns:r="http://schemas.openxmlformats.org/officeDocument/2006/relationships" xmlns:m="http://schemas.openxmlformats.org/officeDocument/2006/math" xmlns:v="urn:schemas-microsoft-com:vml" xmlns:wp14="http://schemas.microsoft.com/office/word/2010/wordprocessingDrawing" xmlns:wp="http://schemas.openxmlformats.org/drawingml/2006/wordprocessingDrawing" xmlns:w10="urn:schemas-microsoft-com:office:word" xmlns:w="http://schemas.openxmlformats.org/wordprocessingml/2006/main" xmlns:w14="http://schemas.microsoft.com/office/word/2010/wordml" xmlns:w15="http://schemas.microsoft.com/office/word/2012/wordml" xmlns:w16se="http://schemas.microsoft.com/office/word/2015/wordml/symex" xmlns:wpg="http://schemas.microsoft.com/office/word/2010/wordprocessingGroup" xmlns:wpi="http://schemas.microsoft.com/office/word/2010/wordprocessingInk" xmlns:wne="http://schemas.microsoft.com/office/word/2006/wordml" xmlns:wps="http://schemas.microsoft.com/office/word/2010/wordprocessingShape" mc:Ignorable="w14 w15 w16se wp14">
+  <w15:person w15:author="Richa Dham">
+    <w15:presenceInfo w15:providerId="AD" w15:userId="S-1-5-21-3828945024-3187688870-2345676969-8219"/>
+  </w15:person>
   <w15:person w15:author="Greg Landry">
     <w15:presenceInfo w15:providerId="AD" w15:userId="S-1-12-1-1975327676-1325117367-1464604813-1524360591"/>
   </w15:person>
@@ -10286,7 +10402,7 @@
 </file>
 
 <file path=word/styles.xml><?xml version="1.0" encoding="utf-8"?>
-<w:styles xmlns:mc="http://schemas.openxmlformats.org/markup-compatibility/2006" xmlns:r="http://schemas.openxmlformats.org/officeDocument/2006/relationships" xmlns:w="http://schemas.openxmlformats.org/wordprocessingml/2006/main" xmlns:w14="http://schemas.microsoft.com/office/word/2010/wordml" xmlns:w15="http://schemas.microsoft.com/office/word/2012/wordml" xmlns:w16cid="http://schemas.microsoft.com/office/word/2016/wordml/cid" xmlns:w16se="http://schemas.microsoft.com/office/word/2015/wordml/symex" mc:Ignorable="w14 w15 w16se w16cid">
+<w:styles xmlns:mc="http://schemas.openxmlformats.org/markup-compatibility/2006" xmlns:r="http://schemas.openxmlformats.org/officeDocument/2006/relationships" xmlns:w="http://schemas.openxmlformats.org/wordprocessingml/2006/main" xmlns:w14="http://schemas.microsoft.com/office/word/2010/wordml" xmlns:w15="http://schemas.microsoft.com/office/word/2012/wordml" xmlns:w16se="http://schemas.microsoft.com/office/word/2015/wordml/symex" mc:Ignorable="w14 w15 w16se">
   <w:docDefaults>
     <w:rPrDefault>
       <w:rPr>
@@ -10302,7 +10418,7 @@
       </w:pPr>
     </w:pPrDefault>
   </w:docDefaults>
-  <w:latentStyles w:defLockedState="0" w:defUIPriority="99" w:defSemiHidden="0" w:defUnhideWhenUsed="0" w:defQFormat="0" w:count="375">
+  <w:latentStyles w:defLockedState="0" w:defUIPriority="99" w:defSemiHidden="0" w:defUnhideWhenUsed="0" w:defQFormat="0" w:count="374">
     <w:lsdException w:name="Normal" w:uiPriority="0" w:qFormat="1"/>
     <w:lsdException w:name="heading 1" w:uiPriority="9" w:qFormat="1"/>
     <w:lsdException w:name="heading 2" w:semiHidden="1" w:uiPriority="9" w:unhideWhenUsed="1" w:qFormat="1"/>
@@ -10799,7 +10915,6 @@
   <w:style w:type="character" w:default="1" w:styleId="DefaultParagraphFont">
     <w:name w:val="Default Paragraph Font"/>
     <w:uiPriority w:val="1"/>
-    <w:semiHidden/>
     <w:unhideWhenUsed/>
   </w:style>
   <w:style w:type="table" w:default="1" w:styleId="TableNormal">
@@ -11706,7 +11821,7 @@
 </file>
 
 <file path=customXml/itemProps1.xml><?xml version="1.0" encoding="utf-8"?>
-<ds:datastoreItem xmlns:ds="http://schemas.openxmlformats.org/officeDocument/2006/customXml" ds:itemID="{026B2CB5-EC68-4494-B10F-22A2EADF7EAE}">
+<ds:datastoreItem xmlns:ds="http://schemas.openxmlformats.org/officeDocument/2006/customXml" ds:itemID="{455B4361-E112-4594-97C5-2F97619B8441}">
   <ds:schemaRefs>
     <ds:schemaRef ds:uri="http://schemas.openxmlformats.org/officeDocument/2006/bibliography"/>
   </ds:schemaRefs>

</xml_diff>